<commit_message>
se sube archivo word corregido
</commit_message>
<xml_diff>
--- a/DocumentoProyectoAPIHotel.docx
+++ b/DocumentoProyectoAPIHotel.docx
@@ -1,6 +1,6 @@
 
 <file path=word/document.xml><?xml version="1.0" encoding="utf-8"?>
-<w:document xmlns:wpc="http://schemas.microsoft.com/office/word/2010/wordprocessingCanvas" xmlns:cx="http://schemas.microsoft.com/office/drawing/2014/chartex" xmlns:mc="http://schemas.openxmlformats.org/markup-compatibility/2006" xmlns:o="urn:schemas-microsoft-com:office:office" xmlns:r="http://schemas.openxmlformats.org/officeDocument/2006/relationships" xmlns:m="http://schemas.openxmlformats.org/officeDocument/2006/math" xmlns:v="urn:schemas-microsoft-com:vml" xmlns:wp14="http://schemas.microsoft.com/office/word/2010/wordprocessingDrawing" xmlns:wp="http://schemas.openxmlformats.org/drawingml/2006/wordprocessingDrawing" xmlns:w10="urn:schemas-microsoft-com:office:word" xmlns:w="http://schemas.openxmlformats.org/wordprocessingml/2006/main" xmlns:w14="http://schemas.microsoft.com/office/word/2010/wordml" xmlns:w15="http://schemas.microsoft.com/office/word/2012/wordml" xmlns:w16se="http://schemas.microsoft.com/office/word/2015/wordml/symex" xmlns:wpg="http://schemas.microsoft.com/office/word/2010/wordprocessingGroup" xmlns:wpi="http://schemas.microsoft.com/office/word/2010/wordprocessingInk" xmlns:wne="http://schemas.microsoft.com/office/word/2006/wordml" xmlns:wps="http://schemas.microsoft.com/office/word/2010/wordprocessingShape" mc:Ignorable="w14 w15 w16se wp14">
+<w:document xmlns:wpc="http://schemas.microsoft.com/office/word/2010/wordprocessingCanvas" xmlns:cx="http://schemas.microsoft.com/office/drawing/2014/chartex" xmlns:cx1="http://schemas.microsoft.com/office/drawing/2015/9/8/chartex" xmlns:cx2="http://schemas.microsoft.com/office/drawing/2015/10/21/chartex" xmlns:cx3="http://schemas.microsoft.com/office/drawing/2016/5/9/chartex" xmlns:cx4="http://schemas.microsoft.com/office/drawing/2016/5/10/chartex" xmlns:cx5="http://schemas.microsoft.com/office/drawing/2016/5/11/chartex" xmlns:cx6="http://schemas.microsoft.com/office/drawing/2016/5/12/chartex" xmlns:cx7="http://schemas.microsoft.com/office/drawing/2016/5/13/chartex" xmlns:cx8="http://schemas.microsoft.com/office/drawing/2016/5/14/chartex" xmlns:mc="http://schemas.openxmlformats.org/markup-compatibility/2006" xmlns:aink="http://schemas.microsoft.com/office/drawing/2016/ink" xmlns:am3d="http://schemas.microsoft.com/office/drawing/2017/model3d" xmlns:o="urn:schemas-microsoft-com:office:office" xmlns:oel="http://schemas.microsoft.com/office/2019/extlst" xmlns:r="http://schemas.openxmlformats.org/officeDocument/2006/relationships" xmlns:m="http://schemas.openxmlformats.org/officeDocument/2006/math" xmlns:v="urn:schemas-microsoft-com:vml" xmlns:wp14="http://schemas.microsoft.com/office/word/2010/wordprocessingDrawing" xmlns:wp="http://schemas.openxmlformats.org/drawingml/2006/wordprocessingDrawing" xmlns:w10="urn:schemas-microsoft-com:office:word" xmlns:w="http://schemas.openxmlformats.org/wordprocessingml/2006/main" xmlns:w14="http://schemas.microsoft.com/office/word/2010/wordml" xmlns:w15="http://schemas.microsoft.com/office/word/2012/wordml" xmlns:w16cex="http://schemas.microsoft.com/office/word/2018/wordml/cex" xmlns:w16cid="http://schemas.microsoft.com/office/word/2016/wordml/cid" xmlns:w16="http://schemas.microsoft.com/office/word/2018/wordml" xmlns:w16sdtdh="http://schemas.microsoft.com/office/word/2020/wordml/sdtdatahash" xmlns:w16se="http://schemas.microsoft.com/office/word/2015/wordml/symex" xmlns:wpg="http://schemas.microsoft.com/office/word/2010/wordprocessingGroup" xmlns:wpi="http://schemas.microsoft.com/office/word/2010/wordprocessingInk" xmlns:wne="http://schemas.microsoft.com/office/word/2006/wordml" xmlns:wps="http://schemas.microsoft.com/office/word/2010/wordprocessingShape" mc:Ignorable="w14 w15 w16se w16cid w16 w16cex w16sdtdh wp14">
   <w:body>
     <w:p>
       <w:pPr>
@@ -13,7 +13,7 @@
           <w:lang w:val="es-AR" w:eastAsia="es-AR"/>
         </w:rPr>
         <w:drawing>
-          <wp:inline distT="0" distB="0" distL="0" distR="0">
+          <wp:inline distT="0" distB="0" distL="0" distR="0" wp14:anchorId="75FEDD9A" wp14:editId="4D88640A">
             <wp:extent cx="2914650" cy="1571625"/>
             <wp:effectExtent l="0" t="0" r="0" b="0"/>
             <wp:docPr id="13" name="Imagen 1" descr="descarga"/>
@@ -30,7 +30,7 @@
                     </pic:cNvPicPr>
                   </pic:nvPicPr>
                   <pic:blipFill>
-                    <a:blip r:embed="rId5">
+                    <a:blip r:embed="rId7">
                       <a:extLst>
                         <a:ext uri="{28A0092B-C50C-407E-A947-70E740481C1C}">
                           <a14:useLocalDpi xmlns:a14="http://schemas.microsoft.com/office/drawing/2010/main" val="0"/>
@@ -81,7 +81,7 @@
           <w:lang w:val="es-AR" w:eastAsia="es-AR"/>
         </w:rPr>
         <w:drawing>
-          <wp:inline distT="0" distB="0" distL="0" distR="0">
+          <wp:inline distT="0" distB="0" distL="0" distR="0" wp14:anchorId="0472C0A8" wp14:editId="4155AB86">
             <wp:extent cx="5733415" cy="3116329"/>
             <wp:effectExtent l="19050" t="0" r="635" b="0"/>
             <wp:docPr id="5" name="Imagen 4"/>
@@ -98,7 +98,7 @@
                     </pic:cNvPicPr>
                   </pic:nvPicPr>
                   <pic:blipFill>
-                    <a:blip r:embed="rId6"/>
+                    <a:blip r:embed="rId8"/>
                     <a:srcRect/>
                     <a:stretch>
                       <a:fillRect/>
@@ -146,7 +146,23 @@
         <w:t>Alumnos:</w:t>
       </w:r>
       <w:r>
-        <w:t xml:space="preserve"> Agraso Joaquin</w:t>
+        <w:t xml:space="preserve"> </w:t>
+      </w:r>
+      <w:proofErr w:type="spellStart"/>
+      <w:r>
+        <w:t>Agraso</w:t>
+      </w:r>
+      <w:proofErr w:type="spellEnd"/>
+      <w:r>
+        <w:t xml:space="preserve"> </w:t>
+      </w:r>
+      <w:proofErr w:type="spellStart"/>
+      <w:r>
+        <w:t>Joaquin</w:t>
+      </w:r>
+      <w:proofErr w:type="spellEnd"/>
+      <w:r>
+        <w:t>.</w:t>
       </w:r>
     </w:p>
     <w:p>
@@ -155,6 +171,9 @@
       </w:pPr>
       <w:r>
         <w:t xml:space="preserve">                  Arrua Fiama</w:t>
+      </w:r>
+      <w:r>
+        <w:t>.</w:t>
       </w:r>
     </w:p>
     <w:p>
@@ -165,6 +184,9 @@
         <w:tab/>
         <w:t xml:space="preserve">        Flores Sergio</w:t>
       </w:r>
+      <w:r>
+        <w:t>.</w:t>
+      </w:r>
     </w:p>
     <w:p>
       <w:pPr>
@@ -178,6 +200,7 @@
     <w:p>
       <w:pPr>
         <w:pStyle w:val="Normal1"/>
+        <w:jc w:val="both"/>
         <w:rPr>
           <w:sz w:val="26"/>
           <w:szCs w:val="26"/>
@@ -203,6 +226,7 @@
     <w:p>
       <w:pPr>
         <w:pStyle w:val="Normal1"/>
+        <w:jc w:val="both"/>
         <w:rPr>
           <w:sz w:val="26"/>
           <w:szCs w:val="26"/>
@@ -212,6 +236,7 @@
     <w:p>
       <w:pPr>
         <w:pStyle w:val="Normal1"/>
+        <w:jc w:val="both"/>
         <w:rPr>
           <w:sz w:val="26"/>
           <w:szCs w:val="26"/>
@@ -244,6 +269,7 @@
     <w:p>
       <w:pPr>
         <w:pStyle w:val="Normal1"/>
+        <w:jc w:val="both"/>
         <w:rPr>
           <w:sz w:val="26"/>
           <w:szCs w:val="26"/>
@@ -253,6 +279,7 @@
     <w:p>
       <w:pPr>
         <w:pStyle w:val="Normal1"/>
+        <w:jc w:val="both"/>
         <w:rPr>
           <w:sz w:val="26"/>
           <w:szCs w:val="26"/>
@@ -285,6 +312,7 @@
     <w:p>
       <w:pPr>
         <w:pStyle w:val="Normal1"/>
+        <w:jc w:val="both"/>
         <w:rPr>
           <w:sz w:val="26"/>
           <w:szCs w:val="26"/>
@@ -294,6 +322,7 @@
     <w:p>
       <w:pPr>
         <w:pStyle w:val="Normal1"/>
+        <w:jc w:val="both"/>
       </w:pPr>
       <w:r>
         <w:rPr>
@@ -382,6 +411,15 @@
         </w:rPr>
         <w:t>HOTEL</w:t>
       </w:r>
+      <w:r>
+        <w:rPr>
+          <w:b/>
+          <w:color w:val="943634" w:themeColor="accent2" w:themeShade="BF"/>
+          <w:sz w:val="28"/>
+          <w:szCs w:val="28"/>
+        </w:rPr>
+        <w:t xml:space="preserve"> “California”</w:t>
+      </w:r>
     </w:p>
     <w:p>
       <w:pPr>
@@ -391,6 +429,7 @@
     <w:p>
       <w:pPr>
         <w:pStyle w:val="Subttulo"/>
+        <w:jc w:val="both"/>
         <w:rPr>
           <w:color w:val="000000"/>
           <w:sz w:val="22"/>
@@ -411,31 +450,57 @@
     <w:p>
       <w:pPr>
         <w:pStyle w:val="Normal1"/>
-      </w:pPr>
-      <w:r>
+        <w:rPr>
+          <w:sz w:val="24"/>
+          <w:szCs w:val="24"/>
+        </w:rPr>
+      </w:pPr>
+      <w:r>
+        <w:rPr>
+          <w:sz w:val="24"/>
+          <w:szCs w:val="24"/>
+        </w:rPr>
         <w:t xml:space="preserve">Muestra por pantalla </w:t>
       </w:r>
       <w:r>
+        <w:rPr>
+          <w:sz w:val="24"/>
+          <w:szCs w:val="24"/>
+        </w:rPr>
         <w:t xml:space="preserve">en el browser </w:t>
       </w:r>
       <w:r>
+        <w:rPr>
+          <w:sz w:val="24"/>
+          <w:szCs w:val="24"/>
+        </w:rPr>
         <w:t>una tabla con las reservas de un hotel, si</w:t>
       </w:r>
       <w:r>
+        <w:rPr>
+          <w:sz w:val="24"/>
+          <w:szCs w:val="24"/>
+        </w:rPr>
         <w:t xml:space="preserve"> está o no reservada, capacidad, precio </w:t>
       </w:r>
       <w:r>
+        <w:rPr>
+          <w:sz w:val="24"/>
+          <w:szCs w:val="24"/>
+        </w:rPr>
         <w:t>y numero de habitación.</w:t>
       </w:r>
     </w:p>
     <w:p>
       <w:pPr>
         <w:pStyle w:val="Normal1"/>
+        <w:jc w:val="both"/>
       </w:pPr>
     </w:p>
     <w:p>
       <w:pPr>
         <w:pStyle w:val="Subttulo"/>
+        <w:jc w:val="both"/>
         <w:rPr>
           <w:color w:val="000000"/>
           <w:sz w:val="28"/>
@@ -456,6 +521,7 @@
     <w:p>
       <w:pPr>
         <w:pStyle w:val="Subttulo"/>
+        <w:jc w:val="both"/>
         <w:rPr>
           <w:b/>
           <w:sz w:val="28"/>
@@ -483,9 +549,50 @@
           <w:ilvl w:val="0"/>
           <w:numId w:val="2"/>
         </w:numPr>
-      </w:pPr>
-      <w:r>
-        <w:t>Servidor backend armado en Springboot con Maven.</w:t>
+        <w:jc w:val="both"/>
+        <w:rPr>
+          <w:sz w:val="24"/>
+          <w:szCs w:val="24"/>
+        </w:rPr>
+      </w:pPr>
+      <w:r>
+        <w:rPr>
+          <w:sz w:val="24"/>
+          <w:szCs w:val="24"/>
+        </w:rPr>
+        <w:t xml:space="preserve">Servidor </w:t>
+      </w:r>
+      <w:proofErr w:type="spellStart"/>
+      <w:r>
+        <w:rPr>
+          <w:sz w:val="24"/>
+          <w:szCs w:val="24"/>
+        </w:rPr>
+        <w:t>backend</w:t>
+      </w:r>
+      <w:proofErr w:type="spellEnd"/>
+      <w:r>
+        <w:rPr>
+          <w:sz w:val="24"/>
+          <w:szCs w:val="24"/>
+        </w:rPr>
+        <w:t xml:space="preserve"> armado en </w:t>
+      </w:r>
+      <w:proofErr w:type="spellStart"/>
+      <w:r>
+        <w:rPr>
+          <w:sz w:val="24"/>
+          <w:szCs w:val="24"/>
+        </w:rPr>
+        <w:t>Springboot</w:t>
+      </w:r>
+      <w:proofErr w:type="spellEnd"/>
+      <w:r>
+        <w:rPr>
+          <w:sz w:val="24"/>
+          <w:szCs w:val="24"/>
+        </w:rPr>
+        <w:t xml:space="preserve"> con Maven.</w:t>
       </w:r>
     </w:p>
     <w:p>
@@ -495,8 +602,17 @@
           <w:ilvl w:val="0"/>
           <w:numId w:val="2"/>
         </w:numPr>
-      </w:pPr>
-      <w:r>
+        <w:jc w:val="both"/>
+        <w:rPr>
+          <w:sz w:val="24"/>
+          <w:szCs w:val="24"/>
+        </w:rPr>
+      </w:pPr>
+      <w:r>
+        <w:rPr>
+          <w:sz w:val="24"/>
+          <w:szCs w:val="24"/>
+        </w:rPr>
         <w:t>Java 17.</w:t>
       </w:r>
     </w:p>
@@ -507,8 +623,17 @@
           <w:ilvl w:val="0"/>
           <w:numId w:val="2"/>
         </w:numPr>
-      </w:pPr>
-      <w:r>
+        <w:jc w:val="both"/>
+        <w:rPr>
+          <w:sz w:val="24"/>
+          <w:szCs w:val="24"/>
+        </w:rPr>
+      </w:pPr>
+      <w:r>
+        <w:rPr>
+          <w:sz w:val="24"/>
+          <w:szCs w:val="24"/>
+        </w:rPr>
         <w:t>Base de datos SQL.</w:t>
       </w:r>
     </w:p>
@@ -519,8 +644,17 @@
           <w:ilvl w:val="0"/>
           <w:numId w:val="2"/>
         </w:numPr>
-      </w:pPr>
-      <w:r>
+        <w:jc w:val="both"/>
+        <w:rPr>
+          <w:sz w:val="24"/>
+          <w:szCs w:val="24"/>
+        </w:rPr>
+      </w:pPr>
+      <w:r>
+        <w:rPr>
+          <w:sz w:val="24"/>
+          <w:szCs w:val="24"/>
+        </w:rPr>
         <w:t>Debe tener controlador REST.</w:t>
       </w:r>
     </w:p>
@@ -531,9 +665,34 @@
           <w:ilvl w:val="0"/>
           <w:numId w:val="2"/>
         </w:numPr>
-      </w:pPr>
-      <w:r>
-        <w:t>Controlador debe ser capaz de responder a requests de GET y POST.</w:t>
+        <w:jc w:val="both"/>
+        <w:rPr>
+          <w:sz w:val="24"/>
+          <w:szCs w:val="24"/>
+        </w:rPr>
+      </w:pPr>
+      <w:r>
+        <w:rPr>
+          <w:sz w:val="24"/>
+          <w:szCs w:val="24"/>
+        </w:rPr>
+        <w:t xml:space="preserve">Controlador debe ser capaz de responder a </w:t>
+      </w:r>
+      <w:proofErr w:type="spellStart"/>
+      <w:r>
+        <w:rPr>
+          <w:sz w:val="24"/>
+          <w:szCs w:val="24"/>
+        </w:rPr>
+        <w:t>requests</w:t>
+      </w:r>
+      <w:proofErr w:type="spellEnd"/>
+      <w:r>
+        <w:rPr>
+          <w:sz w:val="24"/>
+          <w:szCs w:val="24"/>
+        </w:rPr>
+        <w:t xml:space="preserve"> de GET y POST.</w:t>
       </w:r>
     </w:p>
     <w:p>
@@ -543,42 +702,138 @@
           <w:ilvl w:val="0"/>
           <w:numId w:val="2"/>
         </w:numPr>
-      </w:pPr>
-      <w:r>
-        <w:t>Sin frontend, las pruebas se realizan en postman.</w:t>
-      </w:r>
-    </w:p>
-    <w:p>
-      <w:pPr>
-        <w:pStyle w:val="Normal1"/>
-      </w:pPr>
-    </w:p>
-    <w:p>
-      <w:pPr>
-        <w:pStyle w:val="Normal1"/>
-      </w:pPr>
-      <w:r>
-        <w:t xml:space="preserve">Se crea el proyecto, directamente desde Visual Studio Code o desde </w:t>
-      </w:r>
-      <w:hyperlink r:id="rId7" w:history="1">
+        <w:jc w:val="both"/>
+        <w:rPr>
+          <w:sz w:val="24"/>
+          <w:szCs w:val="24"/>
+        </w:rPr>
+      </w:pPr>
+      <w:r>
+        <w:rPr>
+          <w:sz w:val="24"/>
+          <w:szCs w:val="24"/>
+        </w:rPr>
+        <w:t xml:space="preserve">Sin </w:t>
+      </w:r>
+      <w:proofErr w:type="spellStart"/>
+      <w:r>
+        <w:rPr>
+          <w:sz w:val="24"/>
+          <w:szCs w:val="24"/>
+        </w:rPr>
+        <w:t>frontend</w:t>
+      </w:r>
+      <w:proofErr w:type="spellEnd"/>
+      <w:r>
+        <w:rPr>
+          <w:sz w:val="24"/>
+          <w:szCs w:val="24"/>
+        </w:rPr>
+        <w:t xml:space="preserve">, las pruebas se realizan en </w:t>
+      </w:r>
+      <w:proofErr w:type="spellStart"/>
+      <w:r>
+        <w:rPr>
+          <w:sz w:val="24"/>
+          <w:szCs w:val="24"/>
+        </w:rPr>
+        <w:t>postman</w:t>
+      </w:r>
+      <w:proofErr w:type="spellEnd"/>
+      <w:r>
+        <w:rPr>
+          <w:sz w:val="24"/>
+          <w:szCs w:val="24"/>
+        </w:rPr>
+        <w:t>.</w:t>
+      </w:r>
+    </w:p>
+    <w:p>
+      <w:pPr>
+        <w:pStyle w:val="Normal1"/>
+        <w:jc w:val="both"/>
+        <w:rPr>
+          <w:sz w:val="24"/>
+          <w:szCs w:val="24"/>
+        </w:rPr>
+      </w:pPr>
+    </w:p>
+    <w:p>
+      <w:pPr>
+        <w:pStyle w:val="Normal1"/>
+        <w:jc w:val="both"/>
+        <w:rPr>
+          <w:sz w:val="24"/>
+          <w:szCs w:val="24"/>
+        </w:rPr>
+      </w:pPr>
+      <w:r>
+        <w:rPr>
+          <w:sz w:val="24"/>
+          <w:szCs w:val="24"/>
+        </w:rPr>
+        <w:t xml:space="preserve">Se crea el proyecto, directamente desde Visual Studio </w:t>
+      </w:r>
+      <w:proofErr w:type="spellStart"/>
+      <w:r>
+        <w:rPr>
+          <w:sz w:val="24"/>
+          <w:szCs w:val="24"/>
+        </w:rPr>
+        <w:t>Code</w:t>
+      </w:r>
+      <w:proofErr w:type="spellEnd"/>
+      <w:r>
+        <w:rPr>
+          <w:sz w:val="24"/>
+          <w:szCs w:val="24"/>
+        </w:rPr>
+        <w:t xml:space="preserve"> o desde </w:t>
+      </w:r>
+      <w:hyperlink r:id="rId9" w:history="1">
         <w:r>
           <w:rPr>
             <w:rStyle w:val="Hipervnculo"/>
+            <w:sz w:val="24"/>
+            <w:szCs w:val="24"/>
           </w:rPr>
           <w:t>https://start.spring.io/</w:t>
         </w:r>
       </w:hyperlink>
       <w:r>
+        <w:rPr>
+          <w:sz w:val="24"/>
+          <w:szCs w:val="24"/>
+        </w:rPr>
         <w:t xml:space="preserve"> en este caso usamos esta última opción. </w:t>
       </w:r>
     </w:p>
     <w:p>
       <w:pPr>
         <w:pStyle w:val="Normal1"/>
-      </w:pPr>
-      <w:r>
+        <w:jc w:val="both"/>
+        <w:rPr>
+          <w:sz w:val="24"/>
+          <w:szCs w:val="24"/>
+        </w:rPr>
+      </w:pPr>
+      <w:r>
+        <w:rPr>
+          <w:sz w:val="24"/>
+          <w:szCs w:val="24"/>
+        </w:rPr>
         <w:t xml:space="preserve">Se generó un proyecto: </w:t>
       </w:r>
+    </w:p>
+    <w:p>
+      <w:pPr>
+        <w:pStyle w:val="Normal1"/>
+        <w:jc w:val="both"/>
+        <w:rPr>
+          <w:sz w:val="24"/>
+          <w:szCs w:val="24"/>
+        </w:rPr>
+      </w:pPr>
     </w:p>
     <w:p>
       <w:pPr>
@@ -587,21 +842,20 @@
           <w:ilvl w:val="0"/>
           <w:numId w:val="11"/>
         </w:numPr>
-        <w:rPr>
+        <w:jc w:val="both"/>
+        <w:rPr>
+          <w:sz w:val="24"/>
+          <w:szCs w:val="24"/>
           <w:lang w:val="en-US"/>
         </w:rPr>
       </w:pPr>
       <w:r>
         <w:rPr>
+          <w:sz w:val="24"/>
+          <w:szCs w:val="24"/>
           <w:lang w:val="en-US"/>
         </w:rPr>
-        <w:t>Spring B</w:t>
-      </w:r>
-      <w:r>
-        <w:rPr>
-          <w:lang w:val="en-US"/>
-        </w:rPr>
-        <w:t xml:space="preserve">oot 2.7.5 </w:t>
+        <w:t xml:space="preserve">Spring Boot 2.7.5 </w:t>
       </w:r>
     </w:p>
     <w:p>
@@ -611,12 +865,17 @@
           <w:ilvl w:val="0"/>
           <w:numId w:val="11"/>
         </w:numPr>
-        <w:rPr>
+        <w:jc w:val="both"/>
+        <w:rPr>
+          <w:sz w:val="24"/>
+          <w:szCs w:val="24"/>
           <w:lang w:val="en-US"/>
         </w:rPr>
       </w:pPr>
       <w:r>
         <w:rPr>
+          <w:sz w:val="24"/>
+          <w:szCs w:val="24"/>
           <w:lang w:val="en-US"/>
         </w:rPr>
         <w:t xml:space="preserve">Maven Project </w:t>
@@ -629,15 +888,38 @@
           <w:ilvl w:val="0"/>
           <w:numId w:val="11"/>
         </w:numPr>
-        <w:rPr>
+        <w:jc w:val="both"/>
+        <w:rPr>
+          <w:sz w:val="24"/>
+          <w:szCs w:val="24"/>
           <w:lang w:val="es-AR"/>
         </w:rPr>
       </w:pPr>
       <w:r>
         <w:rPr>
+          <w:sz w:val="24"/>
+          <w:szCs w:val="24"/>
           <w:lang w:val="es-AR"/>
         </w:rPr>
-        <w:t>En lenguaje Java con package Java 17.</w:t>
+        <w:t xml:space="preserve">En lenguaje Java con </w:t>
+      </w:r>
+      <w:proofErr w:type="spellStart"/>
+      <w:r>
+        <w:rPr>
+          <w:sz w:val="24"/>
+          <w:szCs w:val="24"/>
+          <w:lang w:val="es-AR"/>
+        </w:rPr>
+        <w:t>package</w:t>
+      </w:r>
+      <w:proofErr w:type="spellEnd"/>
+      <w:r>
+        <w:rPr>
+          <w:sz w:val="24"/>
+          <w:szCs w:val="24"/>
+          <w:lang w:val="es-AR"/>
+        </w:rPr>
+        <w:t xml:space="preserve"> Java 17.</w:t>
       </w:r>
     </w:p>
     <w:p>
@@ -647,15 +929,92 @@
           <w:ilvl w:val="0"/>
           <w:numId w:val="11"/>
         </w:numPr>
-        <w:rPr>
+        <w:jc w:val="both"/>
+        <w:rPr>
+          <w:sz w:val="24"/>
+          <w:szCs w:val="24"/>
           <w:lang w:val="en-US"/>
         </w:rPr>
       </w:pPr>
       <w:r>
         <w:rPr>
+          <w:sz w:val="24"/>
+          <w:szCs w:val="24"/>
           <w:lang w:val="en-US"/>
         </w:rPr>
-        <w:t>Y se seleccionaron las dependencias SpringBoot Dev Tools – Spring Web – Spring JPA yMySQL Driver.</w:t>
+        <w:t xml:space="preserve">Y se </w:t>
+      </w:r>
+      <w:proofErr w:type="spellStart"/>
+      <w:r>
+        <w:rPr>
+          <w:sz w:val="24"/>
+          <w:szCs w:val="24"/>
+          <w:lang w:val="en-US"/>
+        </w:rPr>
+        <w:t>seleccionaron</w:t>
+      </w:r>
+      <w:proofErr w:type="spellEnd"/>
+      <w:r>
+        <w:rPr>
+          <w:sz w:val="24"/>
+          <w:szCs w:val="24"/>
+          <w:lang w:val="en-US"/>
+        </w:rPr>
+        <w:t xml:space="preserve"> las </w:t>
+      </w:r>
+      <w:proofErr w:type="spellStart"/>
+      <w:r>
+        <w:rPr>
+          <w:sz w:val="24"/>
+          <w:szCs w:val="24"/>
+          <w:lang w:val="en-US"/>
+        </w:rPr>
+        <w:t>dependencias</w:t>
+      </w:r>
+      <w:proofErr w:type="spellEnd"/>
+      <w:r>
+        <w:rPr>
+          <w:sz w:val="24"/>
+          <w:szCs w:val="24"/>
+          <w:lang w:val="en-US"/>
+        </w:rPr>
+        <w:t xml:space="preserve"> </w:t>
+      </w:r>
+      <w:proofErr w:type="spellStart"/>
+      <w:r>
+        <w:rPr>
+          <w:sz w:val="24"/>
+          <w:szCs w:val="24"/>
+          <w:lang w:val="en-US"/>
+        </w:rPr>
+        <w:t>SpringBoot</w:t>
+      </w:r>
+      <w:proofErr w:type="spellEnd"/>
+      <w:r>
+        <w:rPr>
+          <w:sz w:val="24"/>
+          <w:szCs w:val="24"/>
+          <w:lang w:val="en-US"/>
+        </w:rPr>
+        <w:t xml:space="preserve"> Dev Tools – Spring Web – Spring JPA </w:t>
+      </w:r>
+      <w:proofErr w:type="spellStart"/>
+      <w:r>
+        <w:rPr>
+          <w:sz w:val="24"/>
+          <w:szCs w:val="24"/>
+          <w:lang w:val="en-US"/>
+        </w:rPr>
+        <w:t>yMySQL</w:t>
+      </w:r>
+      <w:proofErr w:type="spellEnd"/>
+      <w:r>
+        <w:rPr>
+          <w:sz w:val="24"/>
+          <w:szCs w:val="24"/>
+          <w:lang w:val="en-US"/>
+        </w:rPr>
+        <w:t xml:space="preserve"> Driver.</w:t>
       </w:r>
     </w:p>
     <w:p>
@@ -679,16 +1038,16 @@
           <w:lang w:val="es-AR" w:eastAsia="es-AR"/>
         </w:rPr>
         <w:drawing>
-          <wp:anchor distT="0" distB="0" distL="114300" distR="114300" simplePos="0" relativeHeight="251656704" behindDoc="0" locked="0" layoutInCell="1" allowOverlap="1" wp14:anchorId="4D8D8C89" wp14:editId="4A554F4B">
+          <wp:anchor distT="0" distB="0" distL="114300" distR="114300" simplePos="0" relativeHeight="251656704" behindDoc="0" locked="0" layoutInCell="1" allowOverlap="1" wp14:anchorId="0EA1F9E4" wp14:editId="10019694">
             <wp:simplePos x="0" y="0"/>
-            <wp:positionH relativeFrom="column">
-              <wp:posOffset>0</wp:posOffset>
+            <wp:positionH relativeFrom="margin">
+              <wp:align>left</wp:align>
             </wp:positionH>
             <wp:positionV relativeFrom="paragraph">
-              <wp:posOffset>46990</wp:posOffset>
+              <wp:posOffset>47709</wp:posOffset>
             </wp:positionV>
-            <wp:extent cx="6125845" cy="3238500"/>
-            <wp:effectExtent l="0" t="0" r="0" b="0"/>
+            <wp:extent cx="5443268" cy="2877648"/>
+            <wp:effectExtent l="0" t="0" r="5080" b="0"/>
             <wp:wrapNone/>
             <wp:docPr id="4" name="Imagen 4"/>
             <wp:cNvGraphicFramePr>
@@ -702,7 +1061,7 @@
                     <pic:cNvPicPr/>
                   </pic:nvPicPr>
                   <pic:blipFill>
-                    <a:blip r:embed="rId8">
+                    <a:blip r:embed="rId10">
                       <a:extLst>
                         <a:ext uri="{28A0092B-C50C-407E-A947-70E740481C1C}">
                           <a14:useLocalDpi xmlns:a14="http://schemas.microsoft.com/office/drawing/2010/main" val="0"/>
@@ -716,7 +1075,7 @@
                   <pic:spPr>
                     <a:xfrm>
                       <a:off x="0" y="0"/>
-                      <a:ext cx="6125845" cy="3238500"/>
+                      <a:ext cx="5443268" cy="2877648"/>
                     </a:xfrm>
                     <a:prstGeom prst="rect">
                       <a:avLst/>
@@ -744,8 +1103,13 @@
         </w:rPr>
       </w:pPr>
       <w:r>
-        <w:t>Iniciamos el proyecto creando las tablas en PhpMyAdmi</w:t>
-      </w:r>
+        <w:t xml:space="preserve">Iniciamos el proyecto creando las tablas en </w:t>
+      </w:r>
+      <w:proofErr w:type="spellStart"/>
+      <w:r>
+        <w:t>PhpMyAdmi</w:t>
+      </w:r>
+      <w:proofErr w:type="spellEnd"/>
       <w:r>
         <w:t xml:space="preserve">. La base de datos se llama </w:t>
       </w:r>
@@ -772,8 +1136,13 @@
         <w:pStyle w:val="Normal1"/>
       </w:pPr>
       <w:r>
-        <w:t>Usuario: root</w:t>
-      </w:r>
+        <w:t xml:space="preserve">Usuario: </w:t>
+      </w:r>
+      <w:proofErr w:type="spellStart"/>
+      <w:r>
+        <w:t>root</w:t>
+      </w:r>
+      <w:proofErr w:type="spellEnd"/>
     </w:p>
     <w:p>
       <w:pPr>
@@ -800,7 +1169,7 @@
           <w:lang w:val="es-AR" w:eastAsia="es-AR"/>
         </w:rPr>
         <w:drawing>
-          <wp:inline distT="0" distB="0" distL="0" distR="0">
+          <wp:inline distT="0" distB="0" distL="0" distR="0" wp14:anchorId="4A36FBF2" wp14:editId="3A6C5226">
             <wp:extent cx="3038475" cy="1104900"/>
             <wp:effectExtent l="19050" t="0" r="9525" b="0"/>
             <wp:docPr id="2" name="Imagen 1"/>
@@ -817,7 +1186,7 @@
                     </pic:cNvPicPr>
                   </pic:nvPicPr>
                   <pic:blipFill>
-                    <a:blip r:embed="rId9"/>
+                    <a:blip r:embed="rId11"/>
                     <a:srcRect/>
                     <a:stretch>
                       <a:fillRect/>
@@ -849,14 +1218,51 @@
     <w:p/>
     <w:p/>
     <w:p>
-      <w:r>
+      <w:pPr>
+        <w:rPr>
+          <w:sz w:val="24"/>
+          <w:szCs w:val="24"/>
+        </w:rPr>
+      </w:pPr>
+      <w:r>
+        <w:rPr>
+          <w:sz w:val="24"/>
+          <w:szCs w:val="24"/>
+        </w:rPr>
+        <w:lastRenderedPageBreak/>
         <w:t>Creamos las diferentes carpetas y clases para cada una de ellas.</w:t>
       </w:r>
     </w:p>
     <w:p>
-      <w:r>
-        <w:lastRenderedPageBreak/>
-        <w:t>Una vez creado se guarda el proyecto y se abre en Visual Studio Code o el entorno de desarrollo deseado. Al abrirlo encontraremos solo la clase principal en este caso la clase Habitaciones:</w:t>
+      <w:pPr>
+        <w:jc w:val="both"/>
+        <w:rPr>
+          <w:sz w:val="24"/>
+          <w:szCs w:val="24"/>
+        </w:rPr>
+      </w:pPr>
+      <w:r>
+        <w:rPr>
+          <w:sz w:val="24"/>
+          <w:szCs w:val="24"/>
+        </w:rPr>
+        <w:t xml:space="preserve">Una vez creado se guarda el proyecto y se abre en Visual Studio </w:t>
+      </w:r>
+      <w:proofErr w:type="spellStart"/>
+      <w:r>
+        <w:rPr>
+          <w:sz w:val="24"/>
+          <w:szCs w:val="24"/>
+        </w:rPr>
+        <w:t>Code</w:t>
+      </w:r>
+      <w:proofErr w:type="spellEnd"/>
+      <w:r>
+        <w:rPr>
+          <w:sz w:val="24"/>
+          <w:szCs w:val="24"/>
+        </w:rPr>
+        <w:t xml:space="preserve"> o el entorno de desarrollo deseado. Al abrirlo encontraremos solo la clase principal en este caso la clase Habitaciones:</w:t>
       </w:r>
     </w:p>
     <w:p>
@@ -866,7 +1272,7 @@
           <w:lang w:val="es-AR" w:eastAsia="es-AR"/>
         </w:rPr>
         <w:drawing>
-          <wp:anchor distT="0" distB="0" distL="114300" distR="114300" simplePos="0" relativeHeight="251657728" behindDoc="0" locked="0" layoutInCell="1" allowOverlap="1" wp14:anchorId="3A6DBA01" wp14:editId="1E859726">
+          <wp:anchor distT="0" distB="0" distL="114300" distR="114300" simplePos="0" relativeHeight="251657728" behindDoc="0" locked="0" layoutInCell="1" allowOverlap="1" wp14:anchorId="68985079" wp14:editId="3654158A">
             <wp:simplePos x="0" y="0"/>
             <wp:positionH relativeFrom="column">
               <wp:posOffset>19050</wp:posOffset>
@@ -889,7 +1295,7 @@
                     <pic:cNvPicPr/>
                   </pic:nvPicPr>
                   <pic:blipFill>
-                    <a:blip r:embed="rId10">
+                    <a:blip r:embed="rId12">
                       <a:extLst>
                         <a:ext uri="{28A0092B-C50C-407E-A947-70E740481C1C}">
                           <a14:useLocalDpi xmlns:a14="http://schemas.microsoft.com/office/drawing/2010/main" val="0"/>
@@ -938,8 +1344,50 @@
     <w:p/>
     <w:p/>
     <w:p>
-      <w:r>
-        <w:t>Se crean los demás paquetes que serán: controllers, models y repositorios:</w:t>
+      <w:pPr>
+        <w:rPr>
+          <w:sz w:val="24"/>
+          <w:szCs w:val="24"/>
+        </w:rPr>
+      </w:pPr>
+      <w:r>
+        <w:rPr>
+          <w:sz w:val="24"/>
+          <w:szCs w:val="24"/>
+        </w:rPr>
+        <w:t xml:space="preserve">Se crean los demás paquetes que serán: </w:t>
+      </w:r>
+      <w:proofErr w:type="spellStart"/>
+      <w:r>
+        <w:rPr>
+          <w:sz w:val="24"/>
+          <w:szCs w:val="24"/>
+        </w:rPr>
+        <w:t>controllers</w:t>
+      </w:r>
+      <w:proofErr w:type="spellEnd"/>
+      <w:r>
+        <w:rPr>
+          <w:sz w:val="24"/>
+          <w:szCs w:val="24"/>
+        </w:rPr>
+        <w:t xml:space="preserve">, </w:t>
+      </w:r>
+      <w:proofErr w:type="spellStart"/>
+      <w:r>
+        <w:rPr>
+          <w:sz w:val="24"/>
+          <w:szCs w:val="24"/>
+        </w:rPr>
+        <w:t>models</w:t>
+      </w:r>
+      <w:proofErr w:type="spellEnd"/>
+      <w:r>
+        <w:rPr>
+          <w:sz w:val="24"/>
+          <w:szCs w:val="24"/>
+        </w:rPr>
+        <w:t xml:space="preserve"> y repositorios:</w:t>
       </w:r>
     </w:p>
     <w:p/>
@@ -950,7 +1398,7 @@
           <w:lang w:val="es-AR" w:eastAsia="es-AR"/>
         </w:rPr>
         <w:drawing>
-          <wp:inline distT="0" distB="0" distL="0" distR="0" wp14:anchorId="251F3F26" wp14:editId="49A35F37">
+          <wp:inline distT="0" distB="0" distL="0" distR="0" wp14:anchorId="52CB11F8" wp14:editId="537D31D5">
             <wp:extent cx="1838582" cy="2505425"/>
             <wp:effectExtent l="0" t="0" r="9525" b="9525"/>
             <wp:docPr id="9" name="Imagen 9"/>
@@ -965,7 +1413,7 @@
                     <pic:cNvPicPr/>
                   </pic:nvPicPr>
                   <pic:blipFill>
-                    <a:blip r:embed="rId11"/>
+                    <a:blip r:embed="rId13"/>
                     <a:stretch>
                       <a:fillRect/>
                     </a:stretch>
@@ -1003,7 +1451,27 @@
           <w:szCs w:val="32"/>
           <w:u w:val="single"/>
         </w:rPr>
-        <w:t>Java\PROYECTO\Habitaciones\models\Habitacion.java</w:t>
+        <w:t>Java\PROYECTO\Habitaciones\</w:t>
+      </w:r>
+      <w:proofErr w:type="spellStart"/>
+      <w:r>
+        <w:rPr>
+          <w:b/>
+          <w:sz w:val="32"/>
+          <w:szCs w:val="32"/>
+          <w:u w:val="single"/>
+        </w:rPr>
+        <w:t>models</w:t>
+      </w:r>
+      <w:proofErr w:type="spellEnd"/>
+      <w:r>
+        <w:rPr>
+          <w:b/>
+          <w:sz w:val="32"/>
+          <w:szCs w:val="32"/>
+          <w:u w:val="single"/>
+        </w:rPr>
+        <w:t>\Habitacion.java</w:t>
       </w:r>
     </w:p>
     <w:p>
@@ -1091,6 +1559,7 @@
         </w:rPr>
         <w:t xml:space="preserve"> </w:t>
       </w:r>
+      <w:proofErr w:type="spellStart"/>
       <w:r>
         <w:rPr>
           <w:rFonts w:ascii="Consolas" w:eastAsia="Times New Roman" w:hAnsi="Consolas" w:cs="Times New Roman"/>
@@ -1101,6 +1570,7 @@
         </w:rPr>
         <w:t>Habitacion</w:t>
       </w:r>
+      <w:proofErr w:type="spellEnd"/>
       <w:r>
         <w:rPr>
           <w:rFonts w:ascii="Consolas" w:eastAsia="Times New Roman" w:hAnsi="Consolas" w:cs="Times New Roman"/>
@@ -1177,6 +1647,7 @@
         </w:rPr>
         <w:t>@</w:t>
       </w:r>
+      <w:proofErr w:type="gramStart"/>
       <w:r>
         <w:rPr>
           <w:rFonts w:ascii="Consolas" w:eastAsia="Times New Roman" w:hAnsi="Consolas" w:cs="Times New Roman"/>
@@ -1197,6 +1668,7 @@
         </w:rPr>
         <w:t>(</w:t>
       </w:r>
+      <w:proofErr w:type="gramEnd"/>
       <w:r>
         <w:rPr>
           <w:rFonts w:ascii="Consolas" w:eastAsia="Times New Roman" w:hAnsi="Consolas" w:cs="Times New Roman"/>
@@ -1217,6 +1689,7 @@
         </w:rPr>
         <w:t xml:space="preserve"> = </w:t>
       </w:r>
+      <w:proofErr w:type="spellStart"/>
       <w:r>
         <w:rPr>
           <w:rFonts w:ascii="Consolas" w:eastAsia="Times New Roman" w:hAnsi="Consolas" w:cs="Times New Roman"/>
@@ -1247,6 +1720,7 @@
         </w:rPr>
         <w:t>IDENTITY</w:t>
       </w:r>
+      <w:proofErr w:type="spellEnd"/>
       <w:r>
         <w:rPr>
           <w:rFonts w:ascii="Consolas" w:eastAsia="Times New Roman" w:hAnsi="Consolas" w:cs="Times New Roman"/>
@@ -1300,6 +1774,7 @@
         </w:rPr>
         <w:t xml:space="preserve"> </w:t>
       </w:r>
+      <w:proofErr w:type="gramStart"/>
       <w:r>
         <w:rPr>
           <w:rFonts w:ascii="Consolas" w:eastAsia="Times New Roman" w:hAnsi="Consolas" w:cs="Times New Roman"/>
@@ -1310,6 +1785,7 @@
         </w:rPr>
         <w:t>Long</w:t>
       </w:r>
+      <w:proofErr w:type="gramEnd"/>
       <w:r>
         <w:rPr>
           <w:rFonts w:ascii="Consolas" w:eastAsia="Times New Roman" w:hAnsi="Consolas" w:cs="Times New Roman"/>
@@ -1375,6 +1851,7 @@
         </w:rPr>
         <w:t xml:space="preserve">    </w:t>
       </w:r>
+      <w:proofErr w:type="spellStart"/>
       <w:r>
         <w:rPr>
           <w:rFonts w:ascii="Consolas" w:eastAsia="Times New Roman" w:hAnsi="Consolas" w:cs="Times New Roman"/>
@@ -1384,6 +1861,7 @@
         </w:rPr>
         <w:t>private</w:t>
       </w:r>
+      <w:proofErr w:type="spellEnd"/>
       <w:r>
         <w:rPr>
           <w:rFonts w:ascii="Consolas" w:eastAsia="Times New Roman" w:hAnsi="Consolas" w:cs="Times New Roman"/>
@@ -1393,6 +1871,7 @@
         </w:rPr>
         <w:t xml:space="preserve"> </w:t>
       </w:r>
+      <w:proofErr w:type="spellStart"/>
       <w:r>
         <w:rPr>
           <w:rFonts w:ascii="Consolas" w:eastAsia="Times New Roman" w:hAnsi="Consolas" w:cs="Times New Roman"/>
@@ -1402,6 +1881,7 @@
         </w:rPr>
         <w:t>int</w:t>
       </w:r>
+      <w:proofErr w:type="spellEnd"/>
       <w:r>
         <w:rPr>
           <w:rFonts w:ascii="Consolas" w:eastAsia="Times New Roman" w:hAnsi="Consolas" w:cs="Times New Roman"/>
@@ -1462,6 +1942,7 @@
         </w:rPr>
         <w:t xml:space="preserve">    </w:t>
       </w:r>
+      <w:proofErr w:type="spellStart"/>
       <w:r>
         <w:rPr>
           <w:rFonts w:ascii="Consolas" w:eastAsia="Times New Roman" w:hAnsi="Consolas" w:cs="Times New Roman"/>
@@ -1471,6 +1952,7 @@
         </w:rPr>
         <w:t>private</w:t>
       </w:r>
+      <w:proofErr w:type="spellEnd"/>
       <w:r>
         <w:rPr>
           <w:rFonts w:ascii="Consolas" w:eastAsia="Times New Roman" w:hAnsi="Consolas" w:cs="Times New Roman"/>
@@ -1480,6 +1962,7 @@
         </w:rPr>
         <w:t xml:space="preserve"> </w:t>
       </w:r>
+      <w:proofErr w:type="spellStart"/>
       <w:r>
         <w:rPr>
           <w:rFonts w:ascii="Consolas" w:eastAsia="Times New Roman" w:hAnsi="Consolas" w:cs="Times New Roman"/>
@@ -1489,6 +1972,7 @@
         </w:rPr>
         <w:t>int</w:t>
       </w:r>
+      <w:proofErr w:type="spellEnd"/>
       <w:r>
         <w:rPr>
           <w:rFonts w:ascii="Consolas" w:eastAsia="Times New Roman" w:hAnsi="Consolas" w:cs="Times New Roman"/>
@@ -1547,9 +2031,9 @@
           <w:sz w:val="21"/>
           <w:szCs w:val="21"/>
         </w:rPr>
-        <w:lastRenderedPageBreak/>
         <w:t xml:space="preserve">    </w:t>
       </w:r>
+      <w:proofErr w:type="spellStart"/>
       <w:r>
         <w:rPr>
           <w:rFonts w:ascii="Consolas" w:eastAsia="Times New Roman" w:hAnsi="Consolas" w:cs="Times New Roman"/>
@@ -1559,6 +2043,7 @@
         </w:rPr>
         <w:t>private</w:t>
       </w:r>
+      <w:proofErr w:type="spellEnd"/>
       <w:r>
         <w:rPr>
           <w:rFonts w:ascii="Consolas" w:eastAsia="Times New Roman" w:hAnsi="Consolas" w:cs="Times New Roman"/>
@@ -1568,6 +2053,7 @@
         </w:rPr>
         <w:t xml:space="preserve"> </w:t>
       </w:r>
+      <w:proofErr w:type="spellStart"/>
       <w:r>
         <w:rPr>
           <w:rFonts w:ascii="Consolas" w:eastAsia="Times New Roman" w:hAnsi="Consolas" w:cs="Times New Roman"/>
@@ -1577,6 +2063,7 @@
         </w:rPr>
         <w:t>String</w:t>
       </w:r>
+      <w:proofErr w:type="spellEnd"/>
       <w:r>
         <w:rPr>
           <w:rFonts w:ascii="Consolas" w:eastAsia="Times New Roman" w:hAnsi="Consolas" w:cs="Times New Roman"/>
@@ -1619,29 +2106,103 @@
     </w:p>
     <w:p/>
     <w:p>
-      <w:r>
+      <w:pPr>
+        <w:jc w:val="both"/>
+        <w:rPr>
+          <w:sz w:val="24"/>
+          <w:szCs w:val="24"/>
+        </w:rPr>
+      </w:pPr>
+      <w:r>
+        <w:rPr>
+          <w:sz w:val="24"/>
+          <w:szCs w:val="24"/>
+        </w:rPr>
         <w:t>Indicamos</w:t>
       </w:r>
       <w:r>
-        <w:t xml:space="preserve"> los nombres de la varibles.  </w:t>
-      </w:r>
-    </w:p>
-    <w:p>
-      <w:r>
-        <w:t>El primer error que cometimos fue escribir el nombre de la clase diferente de las tablas creada en phpMyadmi</w:t>
-      </w:r>
-      <w:r>
+        <w:rPr>
+          <w:sz w:val="24"/>
+          <w:szCs w:val="24"/>
+        </w:rPr>
+        <w:t xml:space="preserve"> los nombres de la </w:t>
+      </w:r>
+      <w:proofErr w:type="spellStart"/>
+      <w:r>
+        <w:rPr>
+          <w:sz w:val="24"/>
+          <w:szCs w:val="24"/>
+        </w:rPr>
+        <w:t>varibles</w:t>
+      </w:r>
+      <w:proofErr w:type="spellEnd"/>
+      <w:r>
+        <w:rPr>
+          <w:sz w:val="24"/>
+          <w:szCs w:val="24"/>
+        </w:rPr>
+        <w:t xml:space="preserve">.  </w:t>
+      </w:r>
+    </w:p>
+    <w:p>
+      <w:pPr>
+        <w:jc w:val="both"/>
+        <w:rPr>
+          <w:sz w:val="24"/>
+          <w:szCs w:val="24"/>
+        </w:rPr>
+      </w:pPr>
+      <w:r>
+        <w:rPr>
+          <w:sz w:val="24"/>
+          <w:szCs w:val="24"/>
+        </w:rPr>
+        <w:t xml:space="preserve">El primer error que cometimos fue escribir el nombre de la clase diferente de las tablas creada en </w:t>
+      </w:r>
+      <w:proofErr w:type="spellStart"/>
+      <w:r>
+        <w:rPr>
+          <w:sz w:val="24"/>
+          <w:szCs w:val="24"/>
+        </w:rPr>
+        <w:t>phpMyadmi</w:t>
+      </w:r>
+      <w:r>
+        <w:rPr>
+          <w:sz w:val="24"/>
+          <w:szCs w:val="24"/>
+        </w:rPr>
         <w:t>n</w:t>
       </w:r>
-      <w:r>
+      <w:proofErr w:type="spellEnd"/>
+      <w:r>
+        <w:rPr>
+          <w:sz w:val="24"/>
+          <w:szCs w:val="24"/>
+        </w:rPr>
         <w:t>.</w:t>
       </w:r>
     </w:p>
     <w:p>
-      <w:r>
+      <w:pPr>
+        <w:jc w:val="both"/>
+        <w:rPr>
+          <w:sz w:val="24"/>
+          <w:szCs w:val="24"/>
+        </w:rPr>
+      </w:pPr>
+      <w:r>
+        <w:rPr>
+          <w:sz w:val="24"/>
+          <w:szCs w:val="24"/>
+        </w:rPr>
         <w:t>Hicimos modificaciones en el HTML cambia</w:t>
       </w:r>
       <w:r>
+        <w:rPr>
+          <w:sz w:val="24"/>
+          <w:szCs w:val="24"/>
+        </w:rPr>
         <w:t>ndo color.</w:t>
       </w:r>
     </w:p>
@@ -1662,7 +2223,27 @@
           <w:szCs w:val="28"/>
           <w:u w:val="single"/>
         </w:rPr>
-        <w:t>Java\PROYECTO\Habitaciones\controllers\HabitacionController.java</w:t>
+        <w:t>Java\PROYECTO\Habitaciones\</w:t>
+      </w:r>
+      <w:proofErr w:type="spellStart"/>
+      <w:r>
+        <w:rPr>
+          <w:b/>
+          <w:sz w:val="28"/>
+          <w:szCs w:val="28"/>
+          <w:u w:val="single"/>
+        </w:rPr>
+        <w:t>controllers</w:t>
+      </w:r>
+      <w:proofErr w:type="spellEnd"/>
+      <w:r>
+        <w:rPr>
+          <w:b/>
+          <w:sz w:val="28"/>
+          <w:szCs w:val="28"/>
+          <w:u w:val="single"/>
+        </w:rPr>
+        <w:t>\HabitacionController.java</w:t>
       </w:r>
     </w:p>
     <w:p>
@@ -1676,16 +2257,30 @@
     </w:p>
     <w:p>
       <w:pPr>
-        <w:rPr>
-          <w:sz w:val="24"/>
-          <w:szCs w:val="24"/>
-        </w:rPr>
-      </w:pPr>
-      <w:r>
-        <w:rPr>
-          <w:color w:val="17365D" w:themeColor="text2" w:themeShade="BF"/>
-          <w:sz w:val="28"/>
-          <w:szCs w:val="28"/>
+        <w:jc w:val="both"/>
+        <w:rPr>
+          <w:sz w:val="24"/>
+          <w:szCs w:val="24"/>
+        </w:rPr>
+      </w:pPr>
+      <w:r>
+        <w:rPr>
+          <w:sz w:val="24"/>
+          <w:szCs w:val="24"/>
+        </w:rPr>
+        <w:t>Esta es la clase controladora del proyecto, en ella se encuentra</w:t>
+      </w:r>
+      <w:r>
+        <w:rPr>
+          <w:sz w:val="24"/>
+          <w:szCs w:val="24"/>
+        </w:rPr>
+        <w:t>n</w:t>
+      </w:r>
+      <w:r>
+        <w:rPr>
+          <w:sz w:val="24"/>
+          <w:szCs w:val="24"/>
         </w:rPr>
         <w:t xml:space="preserve"> </w:t>
       </w:r>
@@ -1694,14 +2289,51 @@
           <w:sz w:val="24"/>
           <w:szCs w:val="24"/>
         </w:rPr>
-        <w:t>Esta es la clase controladora del proyecto, en ella se encuentra</w:t>
-      </w:r>
-      <w:r>
-        <w:rPr>
-          <w:sz w:val="24"/>
-          <w:szCs w:val="24"/>
-        </w:rPr>
-        <w:t>n</w:t>
+        <w:t>todos los métodos</w:t>
+      </w:r>
+      <w:r>
+        <w:rPr>
+          <w:sz w:val="24"/>
+          <w:szCs w:val="24"/>
+        </w:rPr>
+        <w:t xml:space="preserve"> para </w:t>
+      </w:r>
+      <w:r>
+        <w:rPr>
+          <w:sz w:val="24"/>
+          <w:szCs w:val="24"/>
+        </w:rPr>
+        <w:t>crear</w:t>
+      </w:r>
+      <w:r>
+        <w:rPr>
+          <w:sz w:val="24"/>
+          <w:szCs w:val="24"/>
+        </w:rPr>
+        <w:t xml:space="preserve"> los </w:t>
+      </w:r>
+      <w:proofErr w:type="spellStart"/>
+      <w:r>
+        <w:rPr>
+          <w:sz w:val="24"/>
+          <w:szCs w:val="24"/>
+        </w:rPr>
+        <w:t>get</w:t>
+      </w:r>
+      <w:proofErr w:type="spellEnd"/>
+      <w:r>
+        <w:rPr>
+          <w:sz w:val="24"/>
+          <w:szCs w:val="24"/>
+        </w:rPr>
+        <w:t>, set y post</w:t>
+      </w:r>
+      <w:r>
+        <w:rPr>
+          <w:sz w:val="24"/>
+          <w:szCs w:val="24"/>
+        </w:rPr>
+        <w:t xml:space="preserve"> del CRUD,</w:t>
       </w:r>
       <w:r>
         <w:rPr>
@@ -1715,48 +2347,6 @@
           <w:sz w:val="24"/>
           <w:szCs w:val="24"/>
         </w:rPr>
-        <w:t>todos los métodos</w:t>
-      </w:r>
-      <w:r>
-        <w:rPr>
-          <w:sz w:val="24"/>
-          <w:szCs w:val="24"/>
-        </w:rPr>
-        <w:t xml:space="preserve"> para </w:t>
-      </w:r>
-      <w:r>
-        <w:rPr>
-          <w:sz w:val="24"/>
-          <w:szCs w:val="24"/>
-        </w:rPr>
-        <w:t>crear</w:t>
-      </w:r>
-      <w:r>
-        <w:rPr>
-          <w:sz w:val="24"/>
-          <w:szCs w:val="24"/>
-        </w:rPr>
-        <w:t xml:space="preserve"> los get, set y post</w:t>
-      </w:r>
-      <w:r>
-        <w:rPr>
-          <w:sz w:val="24"/>
-          <w:szCs w:val="24"/>
-        </w:rPr>
-        <w:t xml:space="preserve"> del CRUD,</w:t>
-      </w:r>
-      <w:r>
-        <w:rPr>
-          <w:sz w:val="24"/>
-          <w:szCs w:val="24"/>
-        </w:rPr>
-        <w:t xml:space="preserve"> </w:t>
-      </w:r>
-      <w:r>
-        <w:rPr>
-          <w:sz w:val="24"/>
-          <w:szCs w:val="24"/>
-        </w:rPr>
         <w:t>para mostrar en el</w:t>
       </w:r>
       <w:r>
@@ -1764,7 +2354,23 @@
           <w:sz w:val="24"/>
           <w:szCs w:val="24"/>
         </w:rPr>
-        <w:t xml:space="preserve"> browser y hacer en el postman para crear</w:t>
+        <w:t xml:space="preserve"> browser y hacer en el </w:t>
+      </w:r>
+      <w:proofErr w:type="spellStart"/>
+      <w:r>
+        <w:rPr>
+          <w:sz w:val="24"/>
+          <w:szCs w:val="24"/>
+        </w:rPr>
+        <w:t>postman</w:t>
+      </w:r>
+      <w:proofErr w:type="spellEnd"/>
+      <w:r>
+        <w:rPr>
+          <w:sz w:val="24"/>
+          <w:szCs w:val="24"/>
+        </w:rPr>
+        <w:t xml:space="preserve"> para crear</w:t>
       </w:r>
       <w:r>
         <w:rPr>
@@ -1804,7 +2410,7 @@
           <w:lang w:val="es-AR" w:eastAsia="es-AR"/>
         </w:rPr>
         <w:drawing>
-          <wp:inline distT="0" distB="0" distL="0" distR="0" wp14:anchorId="4D7C004D" wp14:editId="2924684F">
+          <wp:inline distT="0" distB="0" distL="0" distR="0" wp14:anchorId="04ED90F3" wp14:editId="28DE6237">
             <wp:extent cx="4361180" cy="2515628"/>
             <wp:effectExtent l="0" t="0" r="0" b="0"/>
             <wp:docPr id="1" name="Imagen 2"/>
@@ -1821,7 +2427,7 @@
                     </pic:cNvPicPr>
                   </pic:nvPicPr>
                   <pic:blipFill>
-                    <a:blip r:embed="rId12"/>
+                    <a:blip r:embed="rId14"/>
                     <a:srcRect/>
                     <a:stretch>
                       <a:fillRect/>
@@ -1865,9 +2471,9 @@
           <w:lang w:val="es-AR" w:eastAsia="es-AR"/>
         </w:rPr>
         <w:drawing>
-          <wp:inline distT="0" distB="0" distL="0" distR="0" wp14:anchorId="61C84CA0" wp14:editId="5C307AE7">
-            <wp:extent cx="4361180" cy="3182490"/>
-            <wp:effectExtent l="0" t="0" r="0" b="0"/>
+          <wp:inline distT="0" distB="0" distL="0" distR="0" wp14:anchorId="766AAAB3" wp14:editId="7B602522">
+            <wp:extent cx="4166558" cy="3040469"/>
+            <wp:effectExtent l="0" t="0" r="5715" b="7620"/>
             <wp:docPr id="3" name="Imagen 5"/>
             <wp:cNvGraphicFramePr>
               <a:graphicFrameLocks xmlns:a="http://schemas.openxmlformats.org/drawingml/2006/main" noChangeAspect="1"/>
@@ -1882,7 +2488,7 @@
                     </pic:cNvPicPr>
                   </pic:nvPicPr>
                   <pic:blipFill>
-                    <a:blip r:embed="rId13"/>
+                    <a:blip r:embed="rId15"/>
                     <a:srcRect/>
                     <a:stretch>
                       <a:fillRect/>
@@ -1891,7 +2497,7 @@
                   <pic:spPr bwMode="auto">
                     <a:xfrm>
                       <a:off x="0" y="0"/>
-                      <a:ext cx="4382909" cy="3198347"/>
+                      <a:ext cx="4194312" cy="3060722"/>
                     </a:xfrm>
                     <a:prstGeom prst="rect">
                       <a:avLst/>
@@ -1913,20 +2519,6 @@
     </w:p>
     <w:p>
       <w:pPr>
-        <w:rPr>
-          <w:sz w:val="24"/>
-          <w:szCs w:val="24"/>
-        </w:rPr>
-      </w:pPr>
-    </w:p>
-    <w:p>
-      <w:pPr>
-        <w:pStyle w:val="Normal1"/>
-        <w:ind w:left="360"/>
-      </w:pPr>
-    </w:p>
-    <w:p>
-      <w:pPr>
         <w:pStyle w:val="Normal1"/>
         <w:ind w:left="360"/>
       </w:pPr>
@@ -1935,8 +2527,9 @@
           <w:noProof/>
           <w:lang w:val="es-AR" w:eastAsia="es-AR"/>
         </w:rPr>
+        <w:lastRenderedPageBreak/>
         <w:drawing>
-          <wp:inline distT="0" distB="0" distL="0" distR="0" wp14:anchorId="03C140F5" wp14:editId="27E5B08D">
+          <wp:inline distT="0" distB="0" distL="0" distR="0" wp14:anchorId="6E6EE937" wp14:editId="2FF5E163">
             <wp:extent cx="4554065" cy="2705100"/>
             <wp:effectExtent l="0" t="0" r="0" b="0"/>
             <wp:docPr id="8" name="Imagen 8"/>
@@ -1953,7 +2546,7 @@
                     </pic:cNvPicPr>
                   </pic:nvPicPr>
                   <pic:blipFill>
-                    <a:blip r:embed="rId14"/>
+                    <a:blip r:embed="rId16"/>
                     <a:srcRect/>
                     <a:stretch>
                       <a:fillRect/>
@@ -1999,7 +2592,7 @@
           <w:lang w:val="es-AR" w:eastAsia="es-AR"/>
         </w:rPr>
         <w:drawing>
-          <wp:inline distT="0" distB="0" distL="0" distR="0">
+          <wp:inline distT="0" distB="0" distL="0" distR="0" wp14:anchorId="06D456EE" wp14:editId="1B179246">
             <wp:extent cx="5151060" cy="1261678"/>
             <wp:effectExtent l="0" t="0" r="0" b="0"/>
             <wp:docPr id="11" name="Imagen 11"/>
@@ -2016,7 +2609,7 @@
                     </pic:cNvPicPr>
                   </pic:nvPicPr>
                   <pic:blipFill>
-                    <a:blip r:embed="rId15"/>
+                    <a:blip r:embed="rId17"/>
                     <a:srcRect/>
                     <a:stretch>
                       <a:fillRect/>
@@ -2054,23 +2647,35 @@
     <w:p>
       <w:pPr>
         <w:pStyle w:val="Normal1"/>
+        <w:rPr>
+          <w:b/>
+        </w:rPr>
+      </w:pPr>
+    </w:p>
+    <w:p>
+      <w:pPr>
+        <w:pStyle w:val="Normal1"/>
         <w:ind w:left="720"/>
         <w:rPr>
           <w:b/>
-          <w:u w:val="single"/>
         </w:rPr>
       </w:pPr>
       <w:r>
         <w:rPr>
           <w:b/>
-          <w:u w:val="single"/>
-        </w:rPr>
-        <w:t>EN LA CARPETA RESOURCES SE ENCUENTRA EL ARCHIVO APPLICATION.PROPERTIES</w:t>
+        </w:rPr>
+        <w:t xml:space="preserve">EN LA CARPETA RESOURCES SE ENCUENTRA EL ARCHIVO </w:t>
       </w:r>
       <w:r>
         <w:rPr>
           <w:b/>
-          <w:u w:val="single"/>
+          <w:color w:val="E36C0A" w:themeColor="accent6" w:themeShade="BF"/>
+        </w:rPr>
+        <w:t>APPLICATION.PROPERTIES</w:t>
+      </w:r>
+      <w:r>
+        <w:rPr>
+          <w:b/>
         </w:rPr>
         <w:t xml:space="preserve">: </w:t>
       </w:r>
@@ -2079,9 +2684,34 @@
       <w:pPr>
         <w:pStyle w:val="Normal1"/>
         <w:ind w:left="720"/>
-      </w:pPr>
-      <w:r>
-        <w:t>Esta incluye todo el código que nos permite unir la base de datos creada en mySQL con la aplicación.</w:t>
+        <w:jc w:val="both"/>
+        <w:rPr>
+          <w:sz w:val="24"/>
+          <w:szCs w:val="24"/>
+        </w:rPr>
+      </w:pPr>
+      <w:r>
+        <w:rPr>
+          <w:sz w:val="24"/>
+          <w:szCs w:val="24"/>
+        </w:rPr>
+        <w:t xml:space="preserve">Esta incluye todo el código que nos permite unir la base de datos creada en </w:t>
+      </w:r>
+      <w:proofErr w:type="spellStart"/>
+      <w:r>
+        <w:rPr>
+          <w:sz w:val="24"/>
+          <w:szCs w:val="24"/>
+        </w:rPr>
+        <w:t>mySQL</w:t>
+      </w:r>
+      <w:proofErr w:type="spellEnd"/>
+      <w:r>
+        <w:rPr>
+          <w:sz w:val="24"/>
+          <w:szCs w:val="24"/>
+        </w:rPr>
+        <w:t xml:space="preserve"> con la aplicación.</w:t>
       </w:r>
     </w:p>
     <w:p>
@@ -2101,7 +2731,7 @@
           <w:lang w:val="es-AR" w:eastAsia="es-AR"/>
         </w:rPr>
         <w:drawing>
-          <wp:inline distT="0" distB="0" distL="0" distR="0" wp14:anchorId="4E88C230" wp14:editId="26836EFC">
+          <wp:inline distT="0" distB="0" distL="0" distR="0" wp14:anchorId="7253488A" wp14:editId="0012D06C">
             <wp:extent cx="5733415" cy="3042285"/>
             <wp:effectExtent l="0" t="0" r="0" b="0"/>
             <wp:docPr id="10" name="Imagen 10"/>
@@ -2116,7 +2746,7 @@
                     <pic:cNvPicPr/>
                   </pic:nvPicPr>
                   <pic:blipFill>
-                    <a:blip r:embed="rId16"/>
+                    <a:blip r:embed="rId18"/>
                     <a:stretch>
                       <a:fillRect/>
                     </a:stretch>
@@ -2140,6 +2770,41 @@
     <w:p>
       <w:pPr>
         <w:pStyle w:val="Normal1"/>
+        <w:ind w:left="426"/>
+      </w:pPr>
+    </w:p>
+    <w:p>
+      <w:pPr>
+        <w:pStyle w:val="Normal1"/>
+        <w:ind w:left="284"/>
+        <w:rPr>
+          <w:b/>
+          <w:sz w:val="28"/>
+          <w:szCs w:val="28"/>
+        </w:rPr>
+      </w:pPr>
+      <w:r>
+        <w:rPr>
+          <w:b/>
+          <w:color w:val="E36C0A" w:themeColor="accent6" w:themeShade="BF"/>
+          <w:sz w:val="28"/>
+          <w:szCs w:val="28"/>
+        </w:rPr>
+        <w:lastRenderedPageBreak/>
+        <w:t>POSTMAN</w:t>
+      </w:r>
+      <w:r>
+        <w:rPr>
+          <w:b/>
+          <w:sz w:val="28"/>
+          <w:szCs w:val="28"/>
+        </w:rPr>
+        <w:t xml:space="preserve"> PARA AGREGAR Y BORRAR DATOS:</w:t>
+      </w:r>
+    </w:p>
+    <w:p>
+      <w:pPr>
+        <w:pStyle w:val="Normal1"/>
         <w:ind w:left="284"/>
         <w:rPr>
           <w:b/>
@@ -2148,47 +2813,127 @@
           <w:u w:val="single"/>
         </w:rPr>
       </w:pPr>
-      <w:r>
-        <w:rPr>
-          <w:b/>
-          <w:sz w:val="28"/>
-          <w:szCs w:val="28"/>
+    </w:p>
+    <w:p>
+      <w:pPr>
+        <w:pStyle w:val="Normal1"/>
+        <w:ind w:left="284"/>
+        <w:jc w:val="mediumKashida"/>
+        <w:rPr>
+          <w:sz w:val="24"/>
+          <w:szCs w:val="24"/>
           <w:u w:val="single"/>
         </w:rPr>
-        <w:lastRenderedPageBreak/>
-        <w:t>POSTMAN PARA AGREGAR Y BORRAR DATOS:</w:t>
-      </w:r>
-    </w:p>
-    <w:p>
-      <w:pPr>
-        <w:pStyle w:val="Normal1"/>
-        <w:ind w:left="284"/>
-        <w:rPr>
-          <w:b/>
-          <w:sz w:val="28"/>
-          <w:szCs w:val="28"/>
-          <w:u w:val="single"/>
-        </w:rPr>
-      </w:pPr>
-    </w:p>
-    <w:p>
-      <w:pPr>
-        <w:pStyle w:val="Normal1"/>
-        <w:ind w:left="284"/>
-        <w:rPr>
-          <w:sz w:val="24"/>
-          <w:szCs w:val="24"/>
-          <w:u w:val="single"/>
-        </w:rPr>
-      </w:pPr>
-      <w:r>
-        <w:rPr>
-          <w:sz w:val="24"/>
-          <w:szCs w:val="24"/>
-        </w:rPr>
-        <w:t xml:space="preserve">Accedemos a Postman, una vez allí se eleige la opción a realizar (Post, Get, Delete,etc) con la respectiva url en este caso </w:t>
-      </w:r>
-      <w:hyperlink r:id="rId17" w:history="1">
+      </w:pPr>
+      <w:r>
+        <w:rPr>
+          <w:sz w:val="24"/>
+          <w:szCs w:val="24"/>
+        </w:rPr>
+        <w:t xml:space="preserve">Accedemos a </w:t>
+      </w:r>
+      <w:proofErr w:type="spellStart"/>
+      <w:r>
+        <w:rPr>
+          <w:sz w:val="24"/>
+          <w:szCs w:val="24"/>
+        </w:rPr>
+        <w:t>Postman</w:t>
+      </w:r>
+      <w:proofErr w:type="spellEnd"/>
+      <w:r>
+        <w:rPr>
+          <w:sz w:val="24"/>
+          <w:szCs w:val="24"/>
+        </w:rPr>
+        <w:t>, una vez allí se el</w:t>
+      </w:r>
+      <w:r>
+        <w:rPr>
+          <w:sz w:val="24"/>
+          <w:szCs w:val="24"/>
+        </w:rPr>
+        <w:t>i</w:t>
+      </w:r>
+      <w:r>
+        <w:rPr>
+          <w:sz w:val="24"/>
+          <w:szCs w:val="24"/>
+        </w:rPr>
+        <w:t xml:space="preserve">ge la opción a realizar (Post, </w:t>
+      </w:r>
+      <w:proofErr w:type="spellStart"/>
+      <w:r>
+        <w:rPr>
+          <w:sz w:val="24"/>
+          <w:szCs w:val="24"/>
+        </w:rPr>
+        <w:t>Get</w:t>
+      </w:r>
+      <w:proofErr w:type="spellEnd"/>
+      <w:r>
+        <w:rPr>
+          <w:sz w:val="24"/>
+          <w:szCs w:val="24"/>
+        </w:rPr>
+        <w:t xml:space="preserve">, </w:t>
+      </w:r>
+      <w:proofErr w:type="spellStart"/>
+      <w:r>
+        <w:rPr>
+          <w:sz w:val="24"/>
+          <w:szCs w:val="24"/>
+        </w:rPr>
+        <w:t>Delete</w:t>
+      </w:r>
+      <w:proofErr w:type="spellEnd"/>
+      <w:r>
+        <w:rPr>
+          <w:sz w:val="24"/>
+          <w:szCs w:val="24"/>
+        </w:rPr>
+        <w:t>,</w:t>
+      </w:r>
+      <w:r>
+        <w:rPr>
+          <w:sz w:val="24"/>
+          <w:szCs w:val="24"/>
+        </w:rPr>
+        <w:t xml:space="preserve"> </w:t>
+      </w:r>
+      <w:proofErr w:type="spellStart"/>
+      <w:r>
+        <w:rPr>
+          <w:sz w:val="24"/>
+          <w:szCs w:val="24"/>
+        </w:rPr>
+        <w:t>etc</w:t>
+      </w:r>
+      <w:proofErr w:type="spellEnd"/>
+      <w:r>
+        <w:rPr>
+          <w:sz w:val="24"/>
+          <w:szCs w:val="24"/>
+        </w:rPr>
+        <w:t xml:space="preserve">) con la respectiva </w:t>
+      </w:r>
+      <w:proofErr w:type="spellStart"/>
+      <w:r>
+        <w:rPr>
+          <w:sz w:val="24"/>
+          <w:szCs w:val="24"/>
+        </w:rPr>
+        <w:t>url</w:t>
+      </w:r>
+      <w:proofErr w:type="spellEnd"/>
+      <w:r>
+        <w:rPr>
+          <w:sz w:val="24"/>
+          <w:szCs w:val="24"/>
+        </w:rPr>
+        <w:t xml:space="preserve"> en este caso </w:t>
+      </w:r>
+      <w:hyperlink r:id="rId19" w:history="1">
         <w:r>
           <w:rPr>
             <w:rStyle w:val="Hipervnculo"/>
@@ -2203,7 +2948,39 @@
           <w:sz w:val="24"/>
           <w:szCs w:val="24"/>
         </w:rPr>
-        <w:t xml:space="preserve"> + lo indicado en los get y post del código, en este caso se agrega “add”.</w:t>
+        <w:t xml:space="preserve"> + lo indicado en los </w:t>
+      </w:r>
+      <w:proofErr w:type="spellStart"/>
+      <w:r>
+        <w:rPr>
+          <w:sz w:val="24"/>
+          <w:szCs w:val="24"/>
+        </w:rPr>
+        <w:t>get</w:t>
+      </w:r>
+      <w:proofErr w:type="spellEnd"/>
+      <w:r>
+        <w:rPr>
+          <w:sz w:val="24"/>
+          <w:szCs w:val="24"/>
+        </w:rPr>
+        <w:t xml:space="preserve"> y post del código, en este caso se agrega “</w:t>
+      </w:r>
+      <w:proofErr w:type="spellStart"/>
+      <w:r>
+        <w:rPr>
+          <w:sz w:val="24"/>
+          <w:szCs w:val="24"/>
+        </w:rPr>
+        <w:t>add</w:t>
+      </w:r>
+      <w:proofErr w:type="spellEnd"/>
+      <w:r>
+        <w:rPr>
+          <w:sz w:val="24"/>
+          <w:szCs w:val="24"/>
+        </w:rPr>
+        <w:t>”.</w:t>
       </w:r>
       <w:r>
         <w:rPr>
@@ -2237,7 +3014,7 @@
           <w:lang w:val="es-AR" w:eastAsia="es-AR"/>
         </w:rPr>
         <w:drawing>
-          <wp:anchor distT="0" distB="0" distL="114300" distR="114300" simplePos="0" relativeHeight="251658752" behindDoc="0" locked="0" layoutInCell="1" allowOverlap="1">
+          <wp:anchor distT="0" distB="0" distL="114300" distR="114300" simplePos="0" relativeHeight="251658752" behindDoc="0" locked="0" layoutInCell="1" allowOverlap="1" wp14:anchorId="6CD25D21" wp14:editId="5D4BA709">
             <wp:simplePos x="0" y="0"/>
             <wp:positionH relativeFrom="column">
               <wp:posOffset>38100</wp:posOffset>
@@ -2260,7 +3037,7 @@
                     <pic:cNvPicPr/>
                   </pic:nvPicPr>
                   <pic:blipFill>
-                    <a:blip r:embed="rId18">
+                    <a:blip r:embed="rId20">
                       <a:extLst>
                         <a:ext uri="{28A0092B-C50C-407E-A947-70E740481C1C}">
                           <a14:useLocalDpi xmlns:a14="http://schemas.microsoft.com/office/drawing/2010/main" val="0"/>
@@ -2367,21 +3144,61 @@
       <w:pPr>
         <w:pStyle w:val="Normal1"/>
       </w:pPr>
-      <w:r>
-        <w:t>Una vez realizado este paso, se seleccionar SEND y el cambio se verá en el browser, como una nueva habitación en la lista generada:</w:t>
-      </w:r>
-      <w:bookmarkStart w:id="10" w:name="_GoBack"/>
-      <w:bookmarkEnd w:id="10"/>
-    </w:p>
-    <w:p>
-      <w:pPr>
-        <w:pStyle w:val="Normal1"/>
-      </w:pPr>
-      <w:r>
+    </w:p>
+    <w:p>
+      <w:pPr>
+        <w:pStyle w:val="Normal1"/>
+        <w:jc w:val="both"/>
+        <w:rPr>
+          <w:sz w:val="24"/>
+          <w:szCs w:val="24"/>
+        </w:rPr>
+      </w:pPr>
+      <w:r>
+        <w:rPr>
+          <w:sz w:val="24"/>
+          <w:szCs w:val="24"/>
+        </w:rPr>
+        <w:t xml:space="preserve">Una vez realizado este paso, se seleccionar </w:t>
+      </w:r>
+      <w:r>
+        <w:rPr>
+          <w:color w:val="365F91" w:themeColor="accent1" w:themeShade="BF"/>
+          <w:sz w:val="24"/>
+          <w:szCs w:val="24"/>
+        </w:rPr>
+        <w:t>SEND</w:t>
+      </w:r>
+      <w:r>
+        <w:rPr>
+          <w:sz w:val="24"/>
+          <w:szCs w:val="24"/>
+        </w:rPr>
+        <w:t xml:space="preserve"> y el cambio se verá en el browser, como una nueva habitación en la lista generada:</w:t>
+      </w:r>
+    </w:p>
+    <w:p>
+      <w:pPr>
+        <w:pStyle w:val="Normal1"/>
+        <w:jc w:val="both"/>
+        <w:rPr>
+          <w:sz w:val="24"/>
+          <w:szCs w:val="24"/>
+        </w:rPr>
+      </w:pPr>
+    </w:p>
+    <w:p>
+      <w:pPr>
+        <w:pStyle w:val="Normal1"/>
+      </w:pPr>
+      <w:r>
+        <w:rPr>
+          <w:noProof/>
+        </w:rPr>
         <w:drawing>
-          <wp:inline distT="0" distB="0" distL="0" distR="0" wp14:anchorId="57BB7283" wp14:editId="0CD21F8C">
-            <wp:extent cx="6338512" cy="1609725"/>
-            <wp:effectExtent l="0" t="0" r="0" b="0"/>
+          <wp:inline distT="0" distB="0" distL="0" distR="0" wp14:anchorId="3A53E90C" wp14:editId="5A238116">
+            <wp:extent cx="5986732" cy="1595755"/>
+            <wp:effectExtent l="0" t="0" r="0" b="4445"/>
             <wp:docPr id="7" name="Imagen 7"/>
             <wp:cNvGraphicFramePr>
               <a:graphicFrameLocks xmlns:a="http://schemas.openxmlformats.org/drawingml/2006/main" noChangeAspect="1"/>
@@ -2394,7 +3211,13 @@
                     <pic:cNvPicPr/>
                   </pic:nvPicPr>
                   <pic:blipFill>
-                    <a:blip r:embed="rId19"/>
+                    <a:blip r:embed="rId21">
+                      <a:extLst>
+                        <a:ext uri="{28A0092B-C50C-407E-A947-70E740481C1C}">
+                          <a14:useLocalDpi xmlns:a14="http://schemas.microsoft.com/office/drawing/2010/main" val="0"/>
+                        </a:ext>
+                      </a:extLst>
+                    </a:blip>
                     <a:stretch>
                       <a:fillRect/>
                     </a:stretch>
@@ -2402,7 +3225,7 @@
                   <pic:spPr>
                     <a:xfrm>
                       <a:off x="0" y="0"/>
-                      <a:ext cx="6348902" cy="1612364"/>
+                      <a:ext cx="5991147" cy="1596932"/>
                     </a:xfrm>
                     <a:prstGeom prst="rect">
                       <a:avLst/>
@@ -2416,8 +3239,9 @@
       </w:r>
     </w:p>
     <w:sectPr>
+      <w:footerReference w:type="default" r:id="rId22"/>
       <w:pgSz w:w="11909" w:h="16834" w:code="9"/>
-      <w:pgMar w:top="1440" w:right="1440" w:bottom="1440" w:left="1440" w:header="720" w:footer="720" w:gutter="0"/>
+      <w:pgMar w:top="1417" w:right="1701" w:bottom="1417" w:left="1701" w:header="720" w:footer="720" w:gutter="0"/>
       <w:pgNumType w:start="1"/>
       <w:cols w:space="720"/>
       <w:docGrid w:linePitch="299"/>
@@ -2426,8 +3250,266 @@
 </w:document>
 </file>
 
+<file path=word/endnotes.xml><?xml version="1.0" encoding="utf-8"?>
+<w:endnotes xmlns:wpc="http://schemas.microsoft.com/office/word/2010/wordprocessingCanvas" xmlns:cx="http://schemas.microsoft.com/office/drawing/2014/chartex" xmlns:cx1="http://schemas.microsoft.com/office/drawing/2015/9/8/chartex" xmlns:cx2="http://schemas.microsoft.com/office/drawing/2015/10/21/chartex" xmlns:cx3="http://schemas.microsoft.com/office/drawing/2016/5/9/chartex" xmlns:cx4="http://schemas.microsoft.com/office/drawing/2016/5/10/chartex" xmlns:cx5="http://schemas.microsoft.com/office/drawing/2016/5/11/chartex" xmlns:cx6="http://schemas.microsoft.com/office/drawing/2016/5/12/chartex" xmlns:cx7="http://schemas.microsoft.com/office/drawing/2016/5/13/chartex" xmlns:cx8="http://schemas.microsoft.com/office/drawing/2016/5/14/chartex" xmlns:mc="http://schemas.openxmlformats.org/markup-compatibility/2006" xmlns:aink="http://schemas.microsoft.com/office/drawing/2016/ink" xmlns:am3d="http://schemas.microsoft.com/office/drawing/2017/model3d" xmlns:o="urn:schemas-microsoft-com:office:office" xmlns:oel="http://schemas.microsoft.com/office/2019/extlst" xmlns:r="http://schemas.openxmlformats.org/officeDocument/2006/relationships" xmlns:m="http://schemas.openxmlformats.org/officeDocument/2006/math" xmlns:v="urn:schemas-microsoft-com:vml" xmlns:wp14="http://schemas.microsoft.com/office/word/2010/wordprocessingDrawing" xmlns:wp="http://schemas.openxmlformats.org/drawingml/2006/wordprocessingDrawing" xmlns:w10="urn:schemas-microsoft-com:office:word" xmlns:w="http://schemas.openxmlformats.org/wordprocessingml/2006/main" xmlns:w14="http://schemas.microsoft.com/office/word/2010/wordml" xmlns:w15="http://schemas.microsoft.com/office/word/2012/wordml" xmlns:w16cex="http://schemas.microsoft.com/office/word/2018/wordml/cex" xmlns:w16cid="http://schemas.microsoft.com/office/word/2016/wordml/cid" xmlns:w16="http://schemas.microsoft.com/office/word/2018/wordml" xmlns:w16sdtdh="http://schemas.microsoft.com/office/word/2020/wordml/sdtdatahash" xmlns:w16se="http://schemas.microsoft.com/office/word/2015/wordml/symex" xmlns:wpg="http://schemas.microsoft.com/office/word/2010/wordprocessingGroup" xmlns:wpi="http://schemas.microsoft.com/office/word/2010/wordprocessingInk" xmlns:wne="http://schemas.microsoft.com/office/word/2006/wordml" xmlns:wps="http://schemas.microsoft.com/office/word/2010/wordprocessingShape" mc:Ignorable="w14 w15 w16se w16cid w16 w16cex w16sdtdh wp14">
+  <w:endnote w:type="separator" w:id="-1">
+    <w:p>
+      <w:pPr>
+        <w:spacing w:line="240" w:lineRule="auto"/>
+      </w:pPr>
+      <w:r>
+        <w:separator/>
+      </w:r>
+    </w:p>
+  </w:endnote>
+  <w:endnote w:type="continuationSeparator" w:id="0">
+    <w:p>
+      <w:pPr>
+        <w:spacing w:line="240" w:lineRule="auto"/>
+      </w:pPr>
+      <w:r>
+        <w:continuationSeparator/>
+      </w:r>
+    </w:p>
+  </w:endnote>
+</w:endnotes>
+</file>
+
+<file path=word/footer1.xml><?xml version="1.0" encoding="utf-8"?>
+<w:ftr xmlns:wpc="http://schemas.microsoft.com/office/word/2010/wordprocessingCanvas" xmlns:cx="http://schemas.microsoft.com/office/drawing/2014/chartex" xmlns:cx1="http://schemas.microsoft.com/office/drawing/2015/9/8/chartex" xmlns:cx2="http://schemas.microsoft.com/office/drawing/2015/10/21/chartex" xmlns:cx3="http://schemas.microsoft.com/office/drawing/2016/5/9/chartex" xmlns:cx4="http://schemas.microsoft.com/office/drawing/2016/5/10/chartex" xmlns:cx5="http://schemas.microsoft.com/office/drawing/2016/5/11/chartex" xmlns:cx6="http://schemas.microsoft.com/office/drawing/2016/5/12/chartex" xmlns:cx7="http://schemas.microsoft.com/office/drawing/2016/5/13/chartex" xmlns:cx8="http://schemas.microsoft.com/office/drawing/2016/5/14/chartex" xmlns:mc="http://schemas.openxmlformats.org/markup-compatibility/2006" xmlns:aink="http://schemas.microsoft.com/office/drawing/2016/ink" xmlns:am3d="http://schemas.microsoft.com/office/drawing/2017/model3d" xmlns:o="urn:schemas-microsoft-com:office:office" xmlns:oel="http://schemas.microsoft.com/office/2019/extlst" xmlns:r="http://schemas.openxmlformats.org/officeDocument/2006/relationships" xmlns:m="http://schemas.openxmlformats.org/officeDocument/2006/math" xmlns:v="urn:schemas-microsoft-com:vml" xmlns:wp14="http://schemas.microsoft.com/office/word/2010/wordprocessingDrawing" xmlns:wp="http://schemas.openxmlformats.org/drawingml/2006/wordprocessingDrawing" xmlns:w10="urn:schemas-microsoft-com:office:word" xmlns:w="http://schemas.openxmlformats.org/wordprocessingml/2006/main" xmlns:w14="http://schemas.microsoft.com/office/word/2010/wordml" xmlns:w15="http://schemas.microsoft.com/office/word/2012/wordml" xmlns:w16cex="http://schemas.microsoft.com/office/word/2018/wordml/cex" xmlns:w16cid="http://schemas.microsoft.com/office/word/2016/wordml/cid" xmlns:w16="http://schemas.microsoft.com/office/word/2018/wordml" xmlns:w16sdtdh="http://schemas.microsoft.com/office/word/2020/wordml/sdtdatahash" xmlns:w16se="http://schemas.microsoft.com/office/word/2015/wordml/symex" xmlns:wpg="http://schemas.microsoft.com/office/word/2010/wordprocessingGroup" xmlns:wpi="http://schemas.microsoft.com/office/word/2010/wordprocessingInk" xmlns:wne="http://schemas.microsoft.com/office/word/2006/wordml" xmlns:wps="http://schemas.microsoft.com/office/word/2010/wordprocessingShape" mc:Ignorable="w14 w15 w16se w16cid w16 w16cex w16sdtdh wp14">
+  <w:sdt>
+    <w:sdtPr>
+      <w:id w:val="-946229623"/>
+      <w:docPartObj>
+        <w:docPartGallery w:val="Page Numbers (Bottom of Page)"/>
+        <w:docPartUnique/>
+      </w:docPartObj>
+    </w:sdtPr>
+    <w:sdtContent>
+      <w:p>
+        <w:pPr>
+          <w:pStyle w:val="Piedepgina"/>
+        </w:pPr>
+        <w:r>
+          <w:rPr>
+            <w:rFonts w:asciiTheme="majorHAnsi" w:eastAsiaTheme="majorEastAsia" w:hAnsiTheme="majorHAnsi" w:cstheme="majorBidi"/>
+            <w:noProof/>
+            <w:sz w:val="28"/>
+            <w:szCs w:val="28"/>
+          </w:rPr>
+          <mc:AlternateContent>
+            <mc:Choice Requires="wps">
+              <w:drawing>
+                <wp:anchor distT="0" distB="0" distL="114300" distR="114300" simplePos="0" relativeHeight="251659264" behindDoc="0" locked="0" layoutInCell="1" allowOverlap="1" wp14:anchorId="787E0601" wp14:editId="7A2130B2">
+                  <wp:simplePos x="0" y="0"/>
+                  <wp:positionH relativeFrom="rightMargin">
+                    <wp:align>center</wp:align>
+                  </wp:positionH>
+                  <wp:positionV relativeFrom="bottomMargin">
+                    <wp:align>center</wp:align>
+                  </wp:positionV>
+                  <wp:extent cx="512445" cy="441325"/>
+                  <wp:effectExtent l="0" t="0" r="1905" b="0"/>
+                  <wp:wrapNone/>
+                  <wp:docPr id="15" name="Diagrama de flujo: proceso alternativo 15"/>
+                  <wp:cNvGraphicFramePr>
+                    <a:graphicFrameLocks xmlns:a="http://schemas.openxmlformats.org/drawingml/2006/main"/>
+                  </wp:cNvGraphicFramePr>
+                  <a:graphic xmlns:a="http://schemas.openxmlformats.org/drawingml/2006/main">
+                    <a:graphicData uri="http://schemas.microsoft.com/office/word/2010/wordprocessingShape">
+                      <wps:wsp>
+                        <wps:cNvSpPr>
+                          <a:spLocks noChangeArrowheads="1"/>
+                        </wps:cNvSpPr>
+                        <wps:spPr bwMode="auto">
+                          <a:xfrm>
+                            <a:off x="0" y="0"/>
+                            <a:ext cx="512445" cy="441325"/>
+                          </a:xfrm>
+                          <a:prstGeom prst="flowChartAlternateProcess">
+                            <a:avLst/>
+                          </a:prstGeom>
+                          <a:noFill/>
+                          <a:ln>
+                            <a:noFill/>
+                          </a:ln>
+                          <a:extLst>
+                            <a:ext uri="{909E8E84-426E-40DD-AFC4-6F175D3DCCD1}">
+                              <a14:hiddenFill xmlns:a14="http://schemas.microsoft.com/office/drawing/2010/main">
+                                <a:solidFill>
+                                  <a:srgbClr val="5C83B4"/>
+                                </a:solidFill>
+                              </a14:hiddenFill>
+                            </a:ext>
+                            <a:ext uri="{91240B29-F687-4F45-9708-019B960494DF}">
+                              <a14:hiddenLine xmlns:a14="http://schemas.microsoft.com/office/drawing/2010/main" w="9525">
+                                <a:solidFill>
+                                  <a:srgbClr val="737373"/>
+                                </a:solidFill>
+                                <a:miter lim="800000"/>
+                                <a:headEnd/>
+                                <a:tailEnd/>
+                              </a14:hiddenLine>
+                            </a:ext>
+                          </a:extLst>
+                        </wps:spPr>
+                        <wps:txbx>
+                          <w:txbxContent>
+                            <w:p>
+                              <w:pPr>
+                                <w:pStyle w:val="Piedepgina"/>
+                                <w:pBdr>
+                                  <w:top w:val="single" w:sz="12" w:space="1" w:color="9BBB59" w:themeColor="accent3"/>
+                                  <w:bottom w:val="single" w:sz="48" w:space="0" w:color="9BBB59" w:themeColor="accent3"/>
+                                </w:pBdr>
+                                <w:jc w:val="center"/>
+                                <w:rPr>
+                                  <w:sz w:val="28"/>
+                                  <w:szCs w:val="28"/>
+                                </w:rPr>
+                              </w:pPr>
+                              <w:r>
+                                <w:fldChar w:fldCharType="begin"/>
+                              </w:r>
+                              <w:r>
+                                <w:instrText>PAGE    \* MERGEFORMAT</w:instrText>
+                              </w:r>
+                              <w:r>
+                                <w:fldChar w:fldCharType="separate"/>
+                              </w:r>
+                              <w:r>
+                                <w:rPr>
+                                  <w:sz w:val="28"/>
+                                  <w:szCs w:val="28"/>
+                                  <w:lang w:val="es-MX"/>
+                                </w:rPr>
+                                <w:t>2</w:t>
+                              </w:r>
+                              <w:r>
+                                <w:rPr>
+                                  <w:sz w:val="28"/>
+                                  <w:szCs w:val="28"/>
+                                </w:rPr>
+                                <w:fldChar w:fldCharType="end"/>
+                              </w:r>
+                            </w:p>
+                          </w:txbxContent>
+                        </wps:txbx>
+                        <wps:bodyPr rot="0" vert="horz" wrap="square" lIns="91440" tIns="45720" rIns="91440" bIns="45720" anchor="t" anchorCtr="0" upright="1">
+                          <a:noAutofit/>
+                        </wps:bodyPr>
+                      </wps:wsp>
+                    </a:graphicData>
+                  </a:graphic>
+                  <wp14:sizeRelH relativeFrom="page">
+                    <wp14:pctWidth>0</wp14:pctWidth>
+                  </wp14:sizeRelH>
+                  <wp14:sizeRelV relativeFrom="page">
+                    <wp14:pctHeight>0</wp14:pctHeight>
+                  </wp14:sizeRelV>
+                </wp:anchor>
+              </w:drawing>
+            </mc:Choice>
+            <mc:Fallback>
+              <w:pict>
+                <v:shapetype w14:anchorId="787E0601" id="_x0000_t176" coordsize="21600,21600" o:spt="176" adj="2700" path="m@0,qx0@0l0@2qy@0,21600l@1,21600qx21600@2l21600@0qy@1,xe">
+                  <v:stroke joinstyle="miter"/>
+                  <v:formulas>
+                    <v:f eqn="val #0"/>
+                    <v:f eqn="sum width 0 #0"/>
+                    <v:f eqn="sum height 0 #0"/>
+                    <v:f eqn="prod @0 2929 10000"/>
+                    <v:f eqn="sum width 0 @3"/>
+                    <v:f eqn="sum height 0 @3"/>
+                    <v:f eqn="val width"/>
+                    <v:f eqn="val height"/>
+                    <v:f eqn="prod width 1 2"/>
+                    <v:f eqn="prod height 1 2"/>
+                  </v:formulas>
+                  <v:path gradientshapeok="t" limo="10800,10800" o:connecttype="custom" o:connectlocs="@8,0;0,@9;@8,@7;@6,@9" textboxrect="@3,@3,@4,@5"/>
+                </v:shapetype>
+                <v:shape id="Diagrama de flujo: proceso alternativo 15" o:spid="_x0000_s1026" type="#_x0000_t176" style="position:absolute;margin-left:0;margin-top:0;width:40.35pt;height:34.75pt;z-index:251659264;visibility:visible;mso-wrap-style:square;mso-width-percent:0;mso-height-percent:0;mso-wrap-distance-left:9pt;mso-wrap-distance-top:0;mso-wrap-distance-right:9pt;mso-wrap-distance-bottom:0;mso-position-horizontal:center;mso-position-horizontal-relative:right-margin-area;mso-position-vertical:center;mso-position-vertical-relative:bottom-margin-area;mso-width-percent:0;mso-height-percent:0;mso-width-relative:page;mso-height-relative:page;v-text-anchor:top" o:gfxdata="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" filled="f" fillcolor="#5c83b4" stroked="f" strokecolor="#737373">
+                  <v:textbox>
+                    <w:txbxContent>
+                      <w:p>
+                        <w:pPr>
+                          <w:pStyle w:val="Piedepgina"/>
+                          <w:pBdr>
+                            <w:top w:val="single" w:sz="12" w:space="1" w:color="9BBB59" w:themeColor="accent3"/>
+                            <w:bottom w:val="single" w:sz="48" w:space="0" w:color="9BBB59" w:themeColor="accent3"/>
+                          </w:pBdr>
+                          <w:jc w:val="center"/>
+                          <w:rPr>
+                            <w:sz w:val="28"/>
+                            <w:szCs w:val="28"/>
+                          </w:rPr>
+                        </w:pPr>
+                        <w:r>
+                          <w:fldChar w:fldCharType="begin"/>
+                        </w:r>
+                        <w:r>
+                          <w:instrText>PAGE    \* MERGEFORMAT</w:instrText>
+                        </w:r>
+                        <w:r>
+                          <w:fldChar w:fldCharType="separate"/>
+                        </w:r>
+                        <w:r>
+                          <w:rPr>
+                            <w:sz w:val="28"/>
+                            <w:szCs w:val="28"/>
+                            <w:lang w:val="es-MX"/>
+                          </w:rPr>
+                          <w:t>2</w:t>
+                        </w:r>
+                        <w:r>
+                          <w:rPr>
+                            <w:sz w:val="28"/>
+                            <w:szCs w:val="28"/>
+                          </w:rPr>
+                          <w:fldChar w:fldCharType="end"/>
+                        </w:r>
+                      </w:p>
+                    </w:txbxContent>
+                  </v:textbox>
+                  <w10:wrap anchorx="margin" anchory="margin"/>
+                </v:shape>
+              </w:pict>
+            </mc:Fallback>
+          </mc:AlternateContent>
+        </w:r>
+      </w:p>
+    </w:sdtContent>
+  </w:sdt>
+</w:ftr>
+</file>
+
+<file path=word/footnotes.xml><?xml version="1.0" encoding="utf-8"?>
+<w:footnotes xmlns:wpc="http://schemas.microsoft.com/office/word/2010/wordprocessingCanvas" xmlns:cx="http://schemas.microsoft.com/office/drawing/2014/chartex" xmlns:cx1="http://schemas.microsoft.com/office/drawing/2015/9/8/chartex" xmlns:cx2="http://schemas.microsoft.com/office/drawing/2015/10/21/chartex" xmlns:cx3="http://schemas.microsoft.com/office/drawing/2016/5/9/chartex" xmlns:cx4="http://schemas.microsoft.com/office/drawing/2016/5/10/chartex" xmlns:cx5="http://schemas.microsoft.com/office/drawing/2016/5/11/chartex" xmlns:cx6="http://schemas.microsoft.com/office/drawing/2016/5/12/chartex" xmlns:cx7="http://schemas.microsoft.com/office/drawing/2016/5/13/chartex" xmlns:cx8="http://schemas.microsoft.com/office/drawing/2016/5/14/chartex" xmlns:mc="http://schemas.openxmlformats.org/markup-compatibility/2006" xmlns:aink="http://schemas.microsoft.com/office/drawing/2016/ink" xmlns:am3d="http://schemas.microsoft.com/office/drawing/2017/model3d" xmlns:o="urn:schemas-microsoft-com:office:office" xmlns:oel="http://schemas.microsoft.com/office/2019/extlst" xmlns:r="http://schemas.openxmlformats.org/officeDocument/2006/relationships" xmlns:m="http://schemas.openxmlformats.org/officeDocument/2006/math" xmlns:v="urn:schemas-microsoft-com:vml" xmlns:wp14="http://schemas.microsoft.com/office/word/2010/wordprocessingDrawing" xmlns:wp="http://schemas.openxmlformats.org/drawingml/2006/wordprocessingDrawing" xmlns:w10="urn:schemas-microsoft-com:office:word" xmlns:w="http://schemas.openxmlformats.org/wordprocessingml/2006/main" xmlns:w14="http://schemas.microsoft.com/office/word/2010/wordml" xmlns:w15="http://schemas.microsoft.com/office/word/2012/wordml" xmlns:w16cex="http://schemas.microsoft.com/office/word/2018/wordml/cex" xmlns:w16cid="http://schemas.microsoft.com/office/word/2016/wordml/cid" xmlns:w16="http://schemas.microsoft.com/office/word/2018/wordml" xmlns:w16sdtdh="http://schemas.microsoft.com/office/word/2020/wordml/sdtdatahash" xmlns:w16se="http://schemas.microsoft.com/office/word/2015/wordml/symex" xmlns:wpg="http://schemas.microsoft.com/office/word/2010/wordprocessingGroup" xmlns:wpi="http://schemas.microsoft.com/office/word/2010/wordprocessingInk" xmlns:wne="http://schemas.microsoft.com/office/word/2006/wordml" xmlns:wps="http://schemas.microsoft.com/office/word/2010/wordprocessingShape" mc:Ignorable="w14 w15 w16se w16cid w16 w16cex w16sdtdh wp14">
+  <w:footnote w:type="separator" w:id="-1">
+    <w:p>
+      <w:pPr>
+        <w:spacing w:line="240" w:lineRule="auto"/>
+      </w:pPr>
+      <w:r>
+        <w:separator/>
+      </w:r>
+    </w:p>
+  </w:footnote>
+  <w:footnote w:type="continuationSeparator" w:id="0">
+    <w:p>
+      <w:pPr>
+        <w:spacing w:line="240" w:lineRule="auto"/>
+      </w:pPr>
+      <w:r>
+        <w:continuationSeparator/>
+      </w:r>
+    </w:p>
+  </w:footnote>
+</w:footnotes>
+</file>
+
 <file path=word/numbering.xml><?xml version="1.0" encoding="utf-8"?>
-<w:numbering xmlns:wpc="http://schemas.microsoft.com/office/word/2010/wordprocessingCanvas" xmlns:cx="http://schemas.microsoft.com/office/drawing/2014/chartex" xmlns:mc="http://schemas.openxmlformats.org/markup-compatibility/2006" xmlns:o="urn:schemas-microsoft-com:office:office" xmlns:r="http://schemas.openxmlformats.org/officeDocument/2006/relationships" xmlns:m="http://schemas.openxmlformats.org/officeDocument/2006/math" xmlns:v="urn:schemas-microsoft-com:vml" xmlns:wp14="http://schemas.microsoft.com/office/word/2010/wordprocessingDrawing" xmlns:wp="http://schemas.openxmlformats.org/drawingml/2006/wordprocessingDrawing" xmlns:w10="urn:schemas-microsoft-com:office:word" xmlns:w="http://schemas.openxmlformats.org/wordprocessingml/2006/main" xmlns:w14="http://schemas.microsoft.com/office/word/2010/wordml" xmlns:w15="http://schemas.microsoft.com/office/word/2012/wordml" xmlns:w16se="http://schemas.microsoft.com/office/word/2015/wordml/symex" xmlns:wpg="http://schemas.microsoft.com/office/word/2010/wordprocessingGroup" xmlns:wpi="http://schemas.microsoft.com/office/word/2010/wordprocessingInk" xmlns:wne="http://schemas.microsoft.com/office/word/2006/wordml" xmlns:wps="http://schemas.microsoft.com/office/word/2010/wordprocessingShape" mc:Ignorable="w14 w15 w16se wp14">
+<w:numbering xmlns:wpc="http://schemas.microsoft.com/office/word/2010/wordprocessingCanvas" xmlns:cx="http://schemas.microsoft.com/office/drawing/2014/chartex" xmlns:cx1="http://schemas.microsoft.com/office/drawing/2015/9/8/chartex" xmlns:cx2="http://schemas.microsoft.com/office/drawing/2015/10/21/chartex" xmlns:cx3="http://schemas.microsoft.com/office/drawing/2016/5/9/chartex" xmlns:cx4="http://schemas.microsoft.com/office/drawing/2016/5/10/chartex" xmlns:cx5="http://schemas.microsoft.com/office/drawing/2016/5/11/chartex" xmlns:cx6="http://schemas.microsoft.com/office/drawing/2016/5/12/chartex" xmlns:cx7="http://schemas.microsoft.com/office/drawing/2016/5/13/chartex" xmlns:cx8="http://schemas.microsoft.com/office/drawing/2016/5/14/chartex" xmlns:mc="http://schemas.openxmlformats.org/markup-compatibility/2006" xmlns:aink="http://schemas.microsoft.com/office/drawing/2016/ink" xmlns:am3d="http://schemas.microsoft.com/office/drawing/2017/model3d" xmlns:o="urn:schemas-microsoft-com:office:office" xmlns:oel="http://schemas.microsoft.com/office/2019/extlst" xmlns:r="http://schemas.openxmlformats.org/officeDocument/2006/relationships" xmlns:m="http://schemas.openxmlformats.org/officeDocument/2006/math" xmlns:v="urn:schemas-microsoft-com:vml" xmlns:wp14="http://schemas.microsoft.com/office/word/2010/wordprocessingDrawing" xmlns:wp="http://schemas.openxmlformats.org/drawingml/2006/wordprocessingDrawing" xmlns:w10="urn:schemas-microsoft-com:office:word" xmlns:w="http://schemas.openxmlformats.org/wordprocessingml/2006/main" xmlns:w14="http://schemas.microsoft.com/office/word/2010/wordml" xmlns:w15="http://schemas.microsoft.com/office/word/2012/wordml" xmlns:w16cex="http://schemas.microsoft.com/office/word/2018/wordml/cex" xmlns:w16cid="http://schemas.microsoft.com/office/word/2016/wordml/cid" xmlns:w16="http://schemas.microsoft.com/office/word/2018/wordml" xmlns:w16sdtdh="http://schemas.microsoft.com/office/word/2020/wordml/sdtdatahash" xmlns:w16se="http://schemas.microsoft.com/office/word/2015/wordml/symex" xmlns:wpg="http://schemas.microsoft.com/office/word/2010/wordprocessingGroup" xmlns:wpi="http://schemas.microsoft.com/office/word/2010/wordprocessingInk" xmlns:wne="http://schemas.microsoft.com/office/word/2006/wordml" xmlns:wps="http://schemas.microsoft.com/office/word/2010/wordprocessingShape" mc:Ignorable="w14 w15 w16se w16cid w16 w16cex w16sdtdh wp14">
   <w:abstractNum w:abstractNumId="0" w15:restartNumberingAfterBreak="0">
     <w:nsid w:val="18F47C25"/>
     <w:multiLevelType w:val="hybridMultilevel"/>
@@ -3670,44 +4752,44 @@
       </w:rPr>
     </w:lvl>
   </w:abstractNum>
-  <w:num w:numId="1">
+  <w:num w:numId="1" w16cid:durableId="1873304570">
     <w:abstractNumId w:val="3"/>
   </w:num>
-  <w:num w:numId="2">
+  <w:num w:numId="2" w16cid:durableId="484591184">
     <w:abstractNumId w:val="1"/>
   </w:num>
-  <w:num w:numId="3">
+  <w:num w:numId="3" w16cid:durableId="550268840">
     <w:abstractNumId w:val="4"/>
   </w:num>
-  <w:num w:numId="4">
+  <w:num w:numId="4" w16cid:durableId="1321040154">
     <w:abstractNumId w:val="7"/>
   </w:num>
-  <w:num w:numId="5">
+  <w:num w:numId="5" w16cid:durableId="1368026529">
     <w:abstractNumId w:val="6"/>
   </w:num>
-  <w:num w:numId="6">
+  <w:num w:numId="6" w16cid:durableId="944192879">
     <w:abstractNumId w:val="2"/>
   </w:num>
-  <w:num w:numId="7">
+  <w:num w:numId="7" w16cid:durableId="1686128167">
     <w:abstractNumId w:val="8"/>
   </w:num>
-  <w:num w:numId="8">
+  <w:num w:numId="8" w16cid:durableId="1756973849">
     <w:abstractNumId w:val="5"/>
   </w:num>
-  <w:num w:numId="9">
+  <w:num w:numId="9" w16cid:durableId="1004893535">
     <w:abstractNumId w:val="9"/>
   </w:num>
-  <w:num w:numId="10">
+  <w:num w:numId="10" w16cid:durableId="1971088540">
     <w:abstractNumId w:val="0"/>
   </w:num>
-  <w:num w:numId="11">
+  <w:num w:numId="11" w16cid:durableId="1883401678">
     <w:abstractNumId w:val="10"/>
   </w:num>
 </w:numbering>
 </file>
 
 <file path=word/styles.xml><?xml version="1.0" encoding="utf-8"?>
-<w:styles xmlns:mc="http://schemas.openxmlformats.org/markup-compatibility/2006" xmlns:r="http://schemas.openxmlformats.org/officeDocument/2006/relationships" xmlns:w="http://schemas.openxmlformats.org/wordprocessingml/2006/main" xmlns:w14="http://schemas.microsoft.com/office/word/2010/wordml" xmlns:w15="http://schemas.microsoft.com/office/word/2012/wordml" xmlns:w16se="http://schemas.microsoft.com/office/word/2015/wordml/symex" mc:Ignorable="w14 w15 w16se">
+<w:styles xmlns:mc="http://schemas.openxmlformats.org/markup-compatibility/2006" xmlns:r="http://schemas.openxmlformats.org/officeDocument/2006/relationships" xmlns:w="http://schemas.openxmlformats.org/wordprocessingml/2006/main" xmlns:w14="http://schemas.microsoft.com/office/word/2010/wordml" xmlns:w15="http://schemas.microsoft.com/office/word/2012/wordml" xmlns:w16cex="http://schemas.microsoft.com/office/word/2018/wordml/cex" xmlns:w16cid="http://schemas.microsoft.com/office/word/2016/wordml/cid" xmlns:w16="http://schemas.microsoft.com/office/word/2018/wordml" xmlns:w16sdtdh="http://schemas.microsoft.com/office/word/2020/wordml/sdtdatahash" xmlns:w16se="http://schemas.microsoft.com/office/word/2015/wordml/symex" mc:Ignorable="w14 w15 w16se w16cid w16 w16cex w16sdtdh">
   <w:docDefaults>
     <w:rPrDefault>
       <w:rPr>
@@ -3723,7 +4805,7 @@
       </w:pPr>
     </w:pPrDefault>
   </w:docDefaults>
-  <w:latentStyles w:defLockedState="0" w:defUIPriority="99" w:defSemiHidden="0" w:defUnhideWhenUsed="0" w:defQFormat="0" w:count="371">
+  <w:latentStyles w:defLockedState="0" w:defUIPriority="99" w:defSemiHidden="0" w:defUnhideWhenUsed="0" w:defQFormat="0" w:count="376">
     <w:lsdException w:name="Normal" w:uiPriority="0" w:qFormat="1"/>
     <w:lsdException w:name="heading 1" w:uiPriority="9" w:qFormat="1"/>
     <w:lsdException w:name="heading 2" w:semiHidden="1" w:uiPriority="9" w:unhideWhenUsed="1" w:qFormat="1"/>
@@ -3829,7 +4911,6 @@
     <w:lsdException w:name="HTML Sample" w:semiHidden="1" w:unhideWhenUsed="1"/>
     <w:lsdException w:name="HTML Typewriter" w:semiHidden="1" w:unhideWhenUsed="1"/>
     <w:lsdException w:name="HTML Variable" w:semiHidden="1" w:unhideWhenUsed="1"/>
-    <w:lsdException w:name="Normal Table" w:semiHidden="1" w:unhideWhenUsed="1"/>
     <w:lsdException w:name="annotation subject" w:semiHidden="1" w:unhideWhenUsed="1"/>
     <w:lsdException w:name="No List" w:semiHidden="1" w:unhideWhenUsed="1"/>
     <w:lsdException w:name="Outline List 1" w:semiHidden="1" w:unhideWhenUsed="1"/>
@@ -3872,11 +4953,8 @@
     <w:lsdException w:name="Table Contemporary" w:semiHidden="1" w:unhideWhenUsed="1"/>
     <w:lsdException w:name="Table Elegant" w:semiHidden="1" w:unhideWhenUsed="1"/>
     <w:lsdException w:name="Table Professional" w:semiHidden="1" w:unhideWhenUsed="1"/>
-    <w:lsdException w:name="Table Subtle 1" w:semiHidden="1" w:unhideWhenUsed="1"/>
     <w:lsdException w:name="Table Subtle 2" w:semiHidden="1" w:unhideWhenUsed="1"/>
     <w:lsdException w:name="Table Web 1" w:semiHidden="1" w:unhideWhenUsed="1"/>
-    <w:lsdException w:name="Table Web 2" w:semiHidden="1" w:unhideWhenUsed="1"/>
-    <w:lsdException w:name="Table Web 3" w:semiHidden="1" w:unhideWhenUsed="1"/>
     <w:lsdException w:name="Balloon Text" w:semiHidden="1" w:unhideWhenUsed="1"/>
     <w:lsdException w:name="Table Grid" w:uiPriority="59"/>
     <w:lsdException w:name="Table Theme" w:semiHidden="1" w:unhideWhenUsed="1"/>
@@ -4095,6 +5173,11 @@
     <w:lsdException w:name="List Table 5 Dark Accent 6" w:uiPriority="50"/>
     <w:lsdException w:name="List Table 6 Colorful Accent 6" w:uiPriority="51"/>
     <w:lsdException w:name="List Table 7 Colorful Accent 6" w:uiPriority="52"/>
+    <w:lsdException w:name="Mention" w:semiHidden="1" w:unhideWhenUsed="1"/>
+    <w:lsdException w:name="Smart Hyperlink" w:semiHidden="1" w:unhideWhenUsed="1"/>
+    <w:lsdException w:name="Hashtag" w:semiHidden="1" w:unhideWhenUsed="1"/>
+    <w:lsdException w:name="Unresolved Mention" w:semiHidden="1" w:unhideWhenUsed="1"/>
+    <w:lsdException w:name="Smart Link" w:semiHidden="1" w:unhideWhenUsed="1"/>
   </w:latentStyles>
   <w:style w:type="paragraph" w:default="1" w:styleId="Normal">
     <w:name w:val="Normal"/>
@@ -4360,6 +5443,50 @@
       <w:color w:val="0000FF" w:themeColor="hyperlink"/>
       <w:u w:val="single"/>
     </w:rPr>
+  </w:style>
+  <w:style w:type="paragraph" w:styleId="Encabezado">
+    <w:name w:val="header"/>
+    <w:basedOn w:val="Normal"/>
+    <w:link w:val="EncabezadoCar"/>
+    <w:uiPriority w:val="99"/>
+    <w:unhideWhenUsed/>
+    <w:rsid w:val="00FF6078"/>
+    <w:pPr>
+      <w:tabs>
+        <w:tab w:val="center" w:pos="4252"/>
+        <w:tab w:val="right" w:pos="8504"/>
+      </w:tabs>
+      <w:spacing w:line="240" w:lineRule="auto"/>
+    </w:pPr>
+  </w:style>
+  <w:style w:type="character" w:customStyle="1" w:styleId="EncabezadoCar">
+    <w:name w:val="Encabezado Car"/>
+    <w:basedOn w:val="Fuentedeprrafopredeter"/>
+    <w:link w:val="Encabezado"/>
+    <w:uiPriority w:val="99"/>
+    <w:rsid w:val="00FF6078"/>
+  </w:style>
+  <w:style w:type="paragraph" w:styleId="Piedepgina">
+    <w:name w:val="footer"/>
+    <w:basedOn w:val="Normal"/>
+    <w:link w:val="PiedepginaCar"/>
+    <w:uiPriority w:val="99"/>
+    <w:unhideWhenUsed/>
+    <w:rsid w:val="00FF6078"/>
+    <w:pPr>
+      <w:tabs>
+        <w:tab w:val="center" w:pos="4252"/>
+        <w:tab w:val="right" w:pos="8504"/>
+      </w:tabs>
+      <w:spacing w:line="240" w:lineRule="auto"/>
+    </w:pPr>
+  </w:style>
+  <w:style w:type="character" w:customStyle="1" w:styleId="PiedepginaCar">
+    <w:name w:val="Pie de página Car"/>
+    <w:basedOn w:val="Fuentedeprrafopredeter"/>
+    <w:link w:val="Piedepgina"/>
+    <w:uiPriority w:val="99"/>
+    <w:rsid w:val="00FF6078"/>
   </w:style>
 </w:styles>
 </file>

</xml_diff>